<commit_message>
Edit work and code tidy up.
</commit_message>
<xml_diff>
--- a/Assignment/CSCM45 Big Data and Machine Learning v3.docx
+++ b/Assignment/CSCM45 Big Data and Machine Learning v3.docx
@@ -117,7 +117,43 @@
           <w:szCs w:val="22"/>
           <w:lang w:eastAsia="en-GB"/>
         </w:rPr>
-        <w:t xml:space="preserve">[1]. The aim, of the experiment, is to try and find out what machine learning technique or combination of techniques, creates the best prediction accuracies. The following techniques will be using: Principle component analysis (PCA), linear discriminant analysis (LDA), support vector machine (SVM) and a neural network (NN). We have a benchmark of 44.68% provided. We will also feed the data directly into a NN for a direct comparison along with SVM. Another metric that we used for comparison is the time it takes to compute, as we can assume that using a form of dimension reduction will lower the accuracy. However, the possible faster time it takes to train the model might be a justifiable trade-off. With experimenting with different optimisers and hidden layers within the NN, the SVM method, using a poly kernel, came out the best with an average of 55.90% accuracy which took 47 seconds while PCA into a NN come out the worst with an average of </w:t>
+        <w:t>[</w:t>
+      </w:r>
+      <w:r>
+        <w:rPr>
+          <w:rFonts w:ascii="Times New Roman" w:eastAsia="Times New Roman" w:hAnsi="Times New Roman" w:cs="Times New Roman"/>
+          <w:sz w:val="22"/>
+          <w:szCs w:val="22"/>
+          <w:lang w:eastAsia="en-GB"/>
+        </w:rPr>
+        <w:t>3</w:t>
+      </w:r>
+      <w:r>
+        <w:rPr>
+          <w:rFonts w:ascii="Times New Roman" w:eastAsia="Times New Roman" w:hAnsi="Times New Roman" w:cs="Times New Roman"/>
+          <w:sz w:val="22"/>
+          <w:szCs w:val="22"/>
+          <w:lang w:eastAsia="en-GB"/>
+        </w:rPr>
+        <w:t>].</w:t>
+      </w:r>
+      <w:r>
+        <w:rPr>
+          <w:rFonts w:ascii="Times New Roman" w:eastAsia="Times New Roman" w:hAnsi="Times New Roman" w:cs="Times New Roman"/>
+          <w:sz w:val="22"/>
+          <w:szCs w:val="22"/>
+          <w:lang w:eastAsia="en-GB"/>
+        </w:rPr>
+        <w:t xml:space="preserve"> </w:t>
+      </w:r>
+      <w:r>
+        <w:rPr>
+          <w:rFonts w:ascii="Times New Roman" w:eastAsia="Times New Roman" w:hAnsi="Times New Roman" w:cs="Times New Roman"/>
+          <w:sz w:val="22"/>
+          <w:szCs w:val="22"/>
+          <w:lang w:eastAsia="en-GB"/>
+        </w:rPr>
+        <w:t xml:space="preserve">The aim, of the experiment, is to try and find out what machine learning technique or combination of techniques, creates the best prediction accuracies. The following techniques will be using: Principle component analysis (PCA), linear discriminant analysis (LDA), support vector machine (SVM) and a neural network (NN). We have a benchmark of 44.68% provided. We will also feed the data directly into a NN for a direct comparison along with SVM. Another metric that we used for comparison is the time it takes to compute, as we can assume that using a form of dimension reduction will lower the accuracy. However, the possible faster time it takes to train the model might be a justifiable trade-off. With experimenting with different optimisers and hidden layers within the NN, the SVM method, using a poly kernel, came out the best with an average of 55.90% accuracy which took 47 seconds while PCA into a NN come out the worst with an average of </w:t>
       </w:r>
       <w:r>
         <w:rPr>
@@ -424,7 +460,27 @@
           <w:szCs w:val="22"/>
           <w:lang w:eastAsia="en-GB"/>
         </w:rPr>
-        <w:t>We first fed the extracted features into a NN. Doing this was to provide an initial benchmark for comparison. The NN settings were changed using a different number of layers, optimisers and activations to try and find the best outcome for the data. Feeding the data directly into SVM was also done. Again changing the kernel from linear, sigmoid and poly as well as changing the penalty of error.</w:t>
+        <w:t xml:space="preserve">We first fed the extracted features into a NN. Doing this was to provide an initial benchmark for comparison. The NN settings were changed using a different number of layers, optimisers and activations to try and find the best outcome for the data. Feeding the data directly into SVM was also done. </w:t>
+      </w:r>
+      <w:proofErr w:type="gramStart"/>
+      <w:r>
+        <w:rPr>
+          <w:rFonts w:ascii="Times New Roman" w:eastAsia="Times New Roman" w:hAnsi="Times New Roman" w:cs="Times New Roman"/>
+          <w:sz w:val="22"/>
+          <w:szCs w:val="22"/>
+          <w:lang w:eastAsia="en-GB"/>
+        </w:rPr>
+        <w:t>Again</w:t>
+      </w:r>
+      <w:proofErr w:type="gramEnd"/>
+      <w:r>
+        <w:rPr>
+          <w:rFonts w:ascii="Times New Roman" w:eastAsia="Times New Roman" w:hAnsi="Times New Roman" w:cs="Times New Roman"/>
+          <w:sz w:val="22"/>
+          <w:szCs w:val="22"/>
+          <w:lang w:eastAsia="en-GB"/>
+        </w:rPr>
+        <w:t xml:space="preserve"> changing the kernel from linear, sigmoid and poly as well as changing the penalty of error.</w:t>
       </w:r>
     </w:p>
     <w:p>
@@ -479,16 +535,70 @@
           <w:szCs w:val="22"/>
           <w:lang w:eastAsia="en-GB"/>
         </w:rPr>
-        <w:t>We will use both PCA and LDA; these are ranked highly as some of the best tools for this purpose [4]. Dimensionality reduction will help with the curse of dimensionality [5,6].  First by themselves, fitting and then testing the data. We will then feed the reduced data then into a NN and into SVM, to see what generates the best results. Both forms of dimensionality reduction will also be used together to see what kind of impact this has on the outcomes.</w:t>
-      </w:r>
-      <w:r>
-        <w:rPr>
-          <w:rFonts w:ascii="Times New Roman" w:eastAsia="Times New Roman" w:hAnsi="Times New Roman" w:cs="Times New Roman"/>
-          <w:sz w:val="22"/>
-          <w:szCs w:val="22"/>
-          <w:lang w:eastAsia="en-GB"/>
-        </w:rPr>
-        <w:t xml:space="preserve"> For PCA it was decided to only use 100 components (fig 0).</w:t>
+        <w:t>We will use both PCA and LDA; these are ranked highly as some of the best tools for this purpose [</w:t>
+      </w:r>
+      <w:r>
+        <w:rPr>
+          <w:rFonts w:ascii="Times New Roman" w:eastAsia="Times New Roman" w:hAnsi="Times New Roman" w:cs="Times New Roman"/>
+          <w:sz w:val="22"/>
+          <w:szCs w:val="22"/>
+          <w:lang w:eastAsia="en-GB"/>
+        </w:rPr>
+        <w:t>5</w:t>
+      </w:r>
+      <w:r>
+        <w:rPr>
+          <w:rFonts w:ascii="Times New Roman" w:eastAsia="Times New Roman" w:hAnsi="Times New Roman" w:cs="Times New Roman"/>
+          <w:sz w:val="22"/>
+          <w:szCs w:val="22"/>
+          <w:lang w:eastAsia="en-GB"/>
+        </w:rPr>
+        <w:t>]. Dimensionality reduction will help with the curse of dimensionality [</w:t>
+      </w:r>
+      <w:r>
+        <w:rPr>
+          <w:rFonts w:ascii="Times New Roman" w:eastAsia="Times New Roman" w:hAnsi="Times New Roman" w:cs="Times New Roman"/>
+          <w:sz w:val="22"/>
+          <w:szCs w:val="22"/>
+          <w:lang w:eastAsia="en-GB"/>
+        </w:rPr>
+        <w:t>4</w:t>
+      </w:r>
+      <w:r>
+        <w:rPr>
+          <w:rFonts w:ascii="Times New Roman" w:eastAsia="Times New Roman" w:hAnsi="Times New Roman" w:cs="Times New Roman"/>
+          <w:sz w:val="22"/>
+          <w:szCs w:val="22"/>
+          <w:lang w:eastAsia="en-GB"/>
+        </w:rPr>
+        <w:t>,6].  First by themselves, fitting and then testing the data. We will then feed the reduced data then into a NN and into SVM, to see what generates the best results. Both forms of dimensionality reduction will also be used together to see what kind of impact this has on the outcomes.</w:t>
+      </w:r>
+      <w:r>
+        <w:rPr>
+          <w:rFonts w:ascii="Times New Roman" w:eastAsia="Times New Roman" w:hAnsi="Times New Roman" w:cs="Times New Roman"/>
+          <w:sz w:val="22"/>
+          <w:szCs w:val="22"/>
+          <w:lang w:eastAsia="en-GB"/>
+        </w:rPr>
+        <w:t xml:space="preserve"> For PCA it was decided to only use 100 components (fig </w:t>
+      </w:r>
+      <w:r>
+        <w:rPr>
+          <w:rFonts w:ascii="Times New Roman" w:eastAsia="Times New Roman" w:hAnsi="Times New Roman" w:cs="Times New Roman"/>
+          <w:sz w:val="22"/>
+          <w:szCs w:val="22"/>
+          <w:lang w:eastAsia="en-GB"/>
+        </w:rPr>
+        <w:t>1</w:t>
+      </w:r>
+      <w:r>
+        <w:rPr>
+          <w:rFonts w:ascii="Times New Roman" w:eastAsia="Times New Roman" w:hAnsi="Times New Roman" w:cs="Times New Roman"/>
+          <w:sz w:val="22"/>
+          <w:szCs w:val="22"/>
+          <w:lang w:eastAsia="en-GB"/>
+        </w:rPr>
+        <w:t>).</w:t>
       </w:r>
     </w:p>
     <w:p>
@@ -543,7 +653,7 @@
           <w:szCs w:val="22"/>
           <w:lang w:eastAsia="en-GB"/>
         </w:rPr>
-        <w:t>As we have provided labels for the data, we will use supervised learning to do the predicting. As we now have initial benchmarks, we will use a series of combinations to see what creates the best results. The experiments are PCA into NN; PCA into SVM; LDA into NN; LDA into SVM;  PCA into LDA</w:t>
+        <w:t>As we have provided labels for the data, we will use supervised learning to do the predicting. As we now have initial benchmarks, we will use a series of combinations to see what creates the best results. The experiments are PCA into NN; PCA into SVM; LDA into NN; LDA into SVM; PCA into LDA</w:t>
       </w:r>
       <w:r>
         <w:rPr>
@@ -685,7 +795,25 @@
           <w:szCs w:val="22"/>
           <w:lang w:eastAsia="en-GB"/>
         </w:rPr>
-        <w:t>When feeding the data directly into the NN, the best results found was using just one hidden layer with 200 nodes. This method, on average, took about 126 seconds to complete with a 52% accuracy (fig 1).</w:t>
+        <w:t xml:space="preserve">When feeding the data directly into the NN, the best results found was using just one hidden layer with 200 nodes. This method, on average, took about 126 seconds to complete with a 52% accuracy (fig </w:t>
+      </w:r>
+      <w:r>
+        <w:rPr>
+          <w:rFonts w:ascii="Times New Roman" w:eastAsia="Times New Roman" w:hAnsi="Times New Roman" w:cs="Times New Roman"/>
+          <w:sz w:val="22"/>
+          <w:szCs w:val="22"/>
+          <w:lang w:eastAsia="en-GB"/>
+        </w:rPr>
+        <w:t>2</w:t>
+      </w:r>
+      <w:r>
+        <w:rPr>
+          <w:rFonts w:ascii="Times New Roman" w:eastAsia="Times New Roman" w:hAnsi="Times New Roman" w:cs="Times New Roman"/>
+          <w:sz w:val="22"/>
+          <w:szCs w:val="22"/>
+          <w:lang w:eastAsia="en-GB"/>
+        </w:rPr>
+        <w:t>).</w:t>
       </w:r>
       <w:r>
         <w:rPr>
@@ -721,69 +849,172 @@
           <w:szCs w:val="22"/>
           <w:lang w:eastAsia="en-GB"/>
         </w:rPr>
-        <w:t>2).</w:t>
-      </w:r>
-    </w:p>
-    <w:p>
-      <w:pPr>
-        <w:jc w:val="both"/>
-        <w:rPr>
-          <w:rFonts w:ascii="Times New Roman" w:eastAsia="Times New Roman" w:hAnsi="Times New Roman" w:cs="Times New Roman"/>
-          <w:sz w:val="22"/>
-          <w:szCs w:val="22"/>
-          <w:lang w:eastAsia="en-GB"/>
-        </w:rPr>
-      </w:pPr>
-    </w:p>
-    <w:p>
-      <w:pPr>
-        <w:jc w:val="both"/>
-        <w:rPr>
-          <w:rFonts w:ascii="Times New Roman" w:eastAsia="Times New Roman" w:hAnsi="Times New Roman" w:cs="Times New Roman"/>
-          <w:sz w:val="22"/>
-          <w:szCs w:val="22"/>
-          <w:lang w:eastAsia="en-GB"/>
-        </w:rPr>
-      </w:pPr>
-      <w:r>
-        <w:rPr>
-          <w:rFonts w:ascii="Times New Roman" w:eastAsia="Times New Roman" w:hAnsi="Times New Roman" w:cs="Times New Roman"/>
-          <w:sz w:val="22"/>
-          <w:szCs w:val="22"/>
-          <w:lang w:eastAsia="en-GB"/>
-        </w:rPr>
-        <w:t xml:space="preserve">When we fed PCA's data into the NN, at the NN optimised settings, one layer and 200 nodes, it took 280s and only had an accuracy of 21.80% (fig 3). The results show that not only is using PCA with a NN less accurate but it also takes longer to compute it. However, feeding the PCA into SVM did create faster speeds, 17s, it also produces worse prediction results, 18.70% (fig 4). </w:t>
-      </w:r>
-    </w:p>
-    <w:p>
-      <w:pPr>
-        <w:jc w:val="both"/>
-        <w:rPr>
-          <w:rFonts w:ascii="Times New Roman" w:eastAsia="Times New Roman" w:hAnsi="Times New Roman" w:cs="Times New Roman"/>
-          <w:sz w:val="22"/>
-          <w:szCs w:val="22"/>
-          <w:lang w:eastAsia="en-GB"/>
-        </w:rPr>
-      </w:pPr>
-    </w:p>
-    <w:p>
-      <w:pPr>
-        <w:jc w:val="both"/>
-        <w:rPr>
-          <w:rFonts w:ascii="Times New Roman" w:eastAsia="Times New Roman" w:hAnsi="Times New Roman" w:cs="Times New Roman"/>
-          <w:sz w:val="22"/>
-          <w:szCs w:val="22"/>
-          <w:lang w:eastAsia="en-GB"/>
-        </w:rPr>
-      </w:pPr>
-      <w:r>
-        <w:rPr>
-          <w:rFonts w:ascii="Times New Roman" w:eastAsia="Times New Roman" w:hAnsi="Times New Roman" w:cs="Times New Roman"/>
-          <w:sz w:val="22"/>
-          <w:szCs w:val="22"/>
-          <w:lang w:eastAsia="en-GB"/>
-        </w:rPr>
-        <w:t xml:space="preserve">LDA into the NN optimised settings generated results around the 37% mark and took 105s (fig 5). As the results show, this is defiantly quick that just the NN but quite a considerable drop off with accuracy. However, when we optimised the NN for the LDA data, one layer of 4 nodes, the results were better. 54% accuracy and 100s. So using this method would defiantly be useful, but the model did struggle with predicting cats and </w:t>
+        <w:t>3</w:t>
+      </w:r>
+      <w:r>
+        <w:rPr>
+          <w:rFonts w:ascii="Times New Roman" w:eastAsia="Times New Roman" w:hAnsi="Times New Roman" w:cs="Times New Roman"/>
+          <w:sz w:val="22"/>
+          <w:szCs w:val="22"/>
+          <w:lang w:eastAsia="en-GB"/>
+        </w:rPr>
+        <w:t>).</w:t>
+      </w:r>
+    </w:p>
+    <w:p>
+      <w:pPr>
+        <w:jc w:val="both"/>
+        <w:rPr>
+          <w:rFonts w:ascii="Times New Roman" w:eastAsia="Times New Roman" w:hAnsi="Times New Roman" w:cs="Times New Roman"/>
+          <w:sz w:val="22"/>
+          <w:szCs w:val="22"/>
+          <w:lang w:eastAsia="en-GB"/>
+        </w:rPr>
+      </w:pPr>
+    </w:p>
+    <w:p>
+      <w:pPr>
+        <w:jc w:val="both"/>
+        <w:rPr>
+          <w:rFonts w:ascii="Times New Roman" w:eastAsia="Times New Roman" w:hAnsi="Times New Roman" w:cs="Times New Roman"/>
+          <w:sz w:val="22"/>
+          <w:szCs w:val="22"/>
+          <w:lang w:eastAsia="en-GB"/>
+        </w:rPr>
+      </w:pPr>
+      <w:r>
+        <w:rPr>
+          <w:rFonts w:ascii="Times New Roman" w:eastAsia="Times New Roman" w:hAnsi="Times New Roman" w:cs="Times New Roman"/>
+          <w:sz w:val="22"/>
+          <w:szCs w:val="22"/>
+          <w:lang w:eastAsia="en-GB"/>
+        </w:rPr>
+        <w:t xml:space="preserve">When we fed PCA's data into the NN, at the NN optimised settings, one layer and 200 nodes, it took 280s and only had an accuracy of 21.80% (fig </w:t>
+      </w:r>
+      <w:r>
+        <w:rPr>
+          <w:rFonts w:ascii="Times New Roman" w:eastAsia="Times New Roman" w:hAnsi="Times New Roman" w:cs="Times New Roman"/>
+          <w:sz w:val="22"/>
+          <w:szCs w:val="22"/>
+          <w:lang w:eastAsia="en-GB"/>
+        </w:rPr>
+        <w:t>4</w:t>
+      </w:r>
+      <w:r>
+        <w:rPr>
+          <w:rFonts w:ascii="Times New Roman" w:eastAsia="Times New Roman" w:hAnsi="Times New Roman" w:cs="Times New Roman"/>
+          <w:sz w:val="22"/>
+          <w:szCs w:val="22"/>
+          <w:lang w:eastAsia="en-GB"/>
+        </w:rPr>
+        <w:t xml:space="preserve">). The results show that not only is using PCA with a NN less </w:t>
+      </w:r>
+      <w:proofErr w:type="gramStart"/>
+      <w:r>
+        <w:rPr>
+          <w:rFonts w:ascii="Times New Roman" w:eastAsia="Times New Roman" w:hAnsi="Times New Roman" w:cs="Times New Roman"/>
+          <w:sz w:val="22"/>
+          <w:szCs w:val="22"/>
+          <w:lang w:eastAsia="en-GB"/>
+        </w:rPr>
+        <w:t>accurate</w:t>
+      </w:r>
+      <w:proofErr w:type="gramEnd"/>
+      <w:r>
+        <w:rPr>
+          <w:rFonts w:ascii="Times New Roman" w:eastAsia="Times New Roman" w:hAnsi="Times New Roman" w:cs="Times New Roman"/>
+          <w:sz w:val="22"/>
+          <w:szCs w:val="22"/>
+          <w:lang w:eastAsia="en-GB"/>
+        </w:rPr>
+        <w:t xml:space="preserve"> but it also takes longer to compute it. However, feeding the PCA into SVM did create faster speeds, 17s, it also produces worse prediction results, 18.70% (fig </w:t>
+      </w:r>
+      <w:r>
+        <w:rPr>
+          <w:rFonts w:ascii="Times New Roman" w:eastAsia="Times New Roman" w:hAnsi="Times New Roman" w:cs="Times New Roman"/>
+          <w:sz w:val="22"/>
+          <w:szCs w:val="22"/>
+          <w:lang w:eastAsia="en-GB"/>
+        </w:rPr>
+        <w:t>5</w:t>
+      </w:r>
+      <w:r>
+        <w:rPr>
+          <w:rFonts w:ascii="Times New Roman" w:eastAsia="Times New Roman" w:hAnsi="Times New Roman" w:cs="Times New Roman"/>
+          <w:sz w:val="22"/>
+          <w:szCs w:val="22"/>
+          <w:lang w:eastAsia="en-GB"/>
+        </w:rPr>
+        <w:t xml:space="preserve">). </w:t>
+      </w:r>
+    </w:p>
+    <w:p>
+      <w:pPr>
+        <w:jc w:val="both"/>
+        <w:rPr>
+          <w:rFonts w:ascii="Times New Roman" w:eastAsia="Times New Roman" w:hAnsi="Times New Roman" w:cs="Times New Roman"/>
+          <w:sz w:val="22"/>
+          <w:szCs w:val="22"/>
+          <w:lang w:eastAsia="en-GB"/>
+        </w:rPr>
+      </w:pPr>
+    </w:p>
+    <w:p>
+      <w:pPr>
+        <w:jc w:val="both"/>
+        <w:rPr>
+          <w:rFonts w:ascii="Times New Roman" w:eastAsia="Times New Roman" w:hAnsi="Times New Roman" w:cs="Times New Roman"/>
+          <w:sz w:val="22"/>
+          <w:szCs w:val="22"/>
+          <w:lang w:eastAsia="en-GB"/>
+        </w:rPr>
+      </w:pPr>
+      <w:r>
+        <w:rPr>
+          <w:rFonts w:ascii="Times New Roman" w:eastAsia="Times New Roman" w:hAnsi="Times New Roman" w:cs="Times New Roman"/>
+          <w:sz w:val="22"/>
+          <w:szCs w:val="22"/>
+          <w:lang w:eastAsia="en-GB"/>
+        </w:rPr>
+        <w:t xml:space="preserve">LDA into the NN optimised settings generated results around the 37% mark and took 105s (fig </w:t>
+      </w:r>
+      <w:r>
+        <w:rPr>
+          <w:rFonts w:ascii="Times New Roman" w:eastAsia="Times New Roman" w:hAnsi="Times New Roman" w:cs="Times New Roman"/>
+          <w:sz w:val="22"/>
+          <w:szCs w:val="22"/>
+          <w:lang w:eastAsia="en-GB"/>
+        </w:rPr>
+        <w:t>6</w:t>
+      </w:r>
+      <w:r>
+        <w:rPr>
+          <w:rFonts w:ascii="Times New Roman" w:eastAsia="Times New Roman" w:hAnsi="Times New Roman" w:cs="Times New Roman"/>
+          <w:sz w:val="22"/>
+          <w:szCs w:val="22"/>
+          <w:lang w:eastAsia="en-GB"/>
+        </w:rPr>
+        <w:t xml:space="preserve">). As the results show, this is defiantly quick that just the NN but quite a considerable drop off with accuracy. However, when we optimised the NN for the LDA data, one layer of 4 nodes, the results were better. 54% accuracy and 100s. </w:t>
+      </w:r>
+      <w:proofErr w:type="gramStart"/>
+      <w:r>
+        <w:rPr>
+          <w:rFonts w:ascii="Times New Roman" w:eastAsia="Times New Roman" w:hAnsi="Times New Roman" w:cs="Times New Roman"/>
+          <w:sz w:val="22"/>
+          <w:szCs w:val="22"/>
+          <w:lang w:eastAsia="en-GB"/>
+        </w:rPr>
+        <w:t>So</w:t>
+      </w:r>
+      <w:proofErr w:type="gramEnd"/>
+      <w:r>
+        <w:rPr>
+          <w:rFonts w:ascii="Times New Roman" w:eastAsia="Times New Roman" w:hAnsi="Times New Roman" w:cs="Times New Roman"/>
+          <w:sz w:val="22"/>
+          <w:szCs w:val="22"/>
+          <w:lang w:eastAsia="en-GB"/>
+        </w:rPr>
+        <w:t xml:space="preserve"> using this method would defiantly be useful, but the model did struggle with predicting cats and </w:t>
       </w:r>
       <w:r>
         <w:rPr>
@@ -801,7 +1032,45 @@
           <w:szCs w:val="22"/>
           <w:lang w:eastAsia="en-GB"/>
         </w:rPr>
-        <w:t xml:space="preserve"> (fig 6). While feeding it through the SVM, the speed was incredible. It was completed in 1.5s and had 35.90% accuracy. So the accuracy was not as good, but for the speed, it could be</w:t>
+        <w:t xml:space="preserve"> (fig </w:t>
+      </w:r>
+      <w:r>
+        <w:rPr>
+          <w:rFonts w:ascii="Times New Roman" w:eastAsia="Times New Roman" w:hAnsi="Times New Roman" w:cs="Times New Roman"/>
+          <w:sz w:val="22"/>
+          <w:szCs w:val="22"/>
+          <w:lang w:eastAsia="en-GB"/>
+        </w:rPr>
+        <w:t>7</w:t>
+      </w:r>
+      <w:r>
+        <w:rPr>
+          <w:rFonts w:ascii="Times New Roman" w:eastAsia="Times New Roman" w:hAnsi="Times New Roman" w:cs="Times New Roman"/>
+          <w:sz w:val="22"/>
+          <w:szCs w:val="22"/>
+          <w:lang w:eastAsia="en-GB"/>
+        </w:rPr>
+        <w:t xml:space="preserve">). While feeding it through the SVM, the speed was incredible. It was completed in 1.5s and had 35.90% accuracy. </w:t>
+      </w:r>
+      <w:proofErr w:type="gramStart"/>
+      <w:r>
+        <w:rPr>
+          <w:rFonts w:ascii="Times New Roman" w:eastAsia="Times New Roman" w:hAnsi="Times New Roman" w:cs="Times New Roman"/>
+          <w:sz w:val="22"/>
+          <w:szCs w:val="22"/>
+          <w:lang w:eastAsia="en-GB"/>
+        </w:rPr>
+        <w:t>So</w:t>
+      </w:r>
+      <w:proofErr w:type="gramEnd"/>
+      <w:r>
+        <w:rPr>
+          <w:rFonts w:ascii="Times New Roman" w:eastAsia="Times New Roman" w:hAnsi="Times New Roman" w:cs="Times New Roman"/>
+          <w:sz w:val="22"/>
+          <w:szCs w:val="22"/>
+          <w:lang w:eastAsia="en-GB"/>
+        </w:rPr>
+        <w:t xml:space="preserve"> the accuracy was not as good, but for the speed, it could be</w:t>
       </w:r>
       <w:r>
         <w:rPr>
@@ -819,7 +1088,57 @@
           <w:szCs w:val="22"/>
           <w:lang w:eastAsia="en-GB"/>
         </w:rPr>
-        <w:t xml:space="preserve"> justifiable the choice (fig 7).</w:t>
+        <w:t xml:space="preserve"> justifiable the choice (fig </w:t>
+      </w:r>
+      <w:r>
+        <w:rPr>
+          <w:rFonts w:ascii="Times New Roman" w:eastAsia="Times New Roman" w:hAnsi="Times New Roman" w:cs="Times New Roman"/>
+          <w:sz w:val="22"/>
+          <w:szCs w:val="22"/>
+          <w:lang w:eastAsia="en-GB"/>
+        </w:rPr>
+        <w:t>8</w:t>
+      </w:r>
+      <w:r>
+        <w:rPr>
+          <w:rFonts w:ascii="Times New Roman" w:eastAsia="Times New Roman" w:hAnsi="Times New Roman" w:cs="Times New Roman"/>
+          <w:sz w:val="22"/>
+          <w:szCs w:val="22"/>
+          <w:lang w:eastAsia="en-GB"/>
+        </w:rPr>
+        <w:t>).</w:t>
+      </w:r>
+    </w:p>
+    <w:p>
+      <w:pPr>
+        <w:jc w:val="both"/>
+        <w:rPr>
+          <w:rFonts w:ascii="Times New Roman" w:eastAsia="Times New Roman" w:hAnsi="Times New Roman" w:cs="Times New Roman"/>
+          <w:sz w:val="22"/>
+          <w:szCs w:val="22"/>
+          <w:lang w:eastAsia="en-GB"/>
+        </w:rPr>
+      </w:pPr>
+    </w:p>
+    <w:p>
+      <w:pPr>
+        <w:jc w:val="both"/>
+        <w:rPr>
+          <w:rFonts w:ascii="Times New Roman" w:eastAsia="Times New Roman" w:hAnsi="Times New Roman" w:cs="Times New Roman"/>
+          <w:sz w:val="22"/>
+          <w:szCs w:val="22"/>
+          <w:lang w:eastAsia="en-GB"/>
+        </w:rPr>
+      </w:pPr>
+      <w:r>
+        <w:rPr>
+          <w:rFonts w:ascii="Times New Roman" w:eastAsia="Times New Roman" w:hAnsi="Times New Roman" w:cs="Times New Roman"/>
+          <w:sz w:val="22"/>
+          <w:szCs w:val="22"/>
+          <w:highlight w:val="yellow"/>
+          <w:lang w:eastAsia="en-GB"/>
+        </w:rPr>
+        <w:t>An unexpected outcome found was that overall, all of the methods struggled with differentiating between the animals. Some do better than others, but these were the lowest scores in the confusion matrix.</w:t>
       </w:r>
     </w:p>
     <w:p>
@@ -908,123 +1227,162 @@
           <w:szCs w:val="22"/>
           <w:lang w:eastAsia="en-GB"/>
         </w:rPr>
-        <w:t>After using a range of different dimensionality techniques and then feeding them into a NN or an SVM, we found some great insights.  The processes included: PCA into a NN and SVM; LDA into a NN and SVM;  PCA into LDA into NN and PCA into LDA into SVM. As we expected, the dimensionality reduction did lower accuracy, but the speed gains were not enough to warrant using them. Nevertheless, the method that does the best, in terms of accuracy and speed, was using just the SVM</w:t>
-      </w:r>
-      <w:r>
-        <w:rPr>
-          <w:rFonts w:ascii="Times New Roman" w:eastAsia="Times New Roman" w:hAnsi="Times New Roman" w:cs="Times New Roman"/>
-          <w:sz w:val="22"/>
-          <w:szCs w:val="22"/>
-          <w:lang w:eastAsia="en-GB"/>
-        </w:rPr>
-        <w:t xml:space="preserve"> with an accuracy of 55.90% and taking 47s</w:t>
-      </w:r>
-      <w:r>
-        <w:rPr>
-          <w:rFonts w:ascii="Times New Roman" w:eastAsia="Times New Roman" w:hAnsi="Times New Roman" w:cs="Times New Roman"/>
-          <w:sz w:val="22"/>
-          <w:szCs w:val="22"/>
-          <w:lang w:eastAsia="en-GB"/>
-        </w:rPr>
-        <w:t>. A close contender behind is using LDA into a NN with the NN with it optimised for the LDA data.</w:t>
-      </w:r>
-      <w:r>
-        <w:rPr>
-          <w:rFonts w:ascii="Times New Roman" w:eastAsia="Times New Roman" w:hAnsi="Times New Roman" w:cs="Times New Roman"/>
-          <w:sz w:val="22"/>
-          <w:szCs w:val="22"/>
-          <w:lang w:eastAsia="en-GB"/>
-        </w:rPr>
-        <w:t xml:space="preserve"> This method achieved </w:t>
-      </w:r>
-      <w:r>
-        <w:rPr>
-          <w:rFonts w:ascii="Times New Roman" w:eastAsia="Times New Roman" w:hAnsi="Times New Roman" w:cs="Times New Roman"/>
-          <w:sz w:val="22"/>
-          <w:szCs w:val="22"/>
-          <w:lang w:eastAsia="en-GB"/>
-        </w:rPr>
-        <w:t xml:space="preserve"> Both these method not only beat the benchmark score, but it also was the quickest. The quickest again being the SVM. </w:t>
-      </w:r>
-      <w:r>
-        <w:rPr>
-          <w:rFonts w:ascii="Times New Roman" w:eastAsia="Times New Roman" w:hAnsi="Times New Roman" w:cs="Times New Roman"/>
-          <w:sz w:val="22"/>
-          <w:szCs w:val="22"/>
-          <w:lang w:eastAsia="en-GB"/>
-        </w:rPr>
-        <w:t>On the other hand, using both PCA and LDA together into either a NN or SVM created poor results but the SVM method only took a staggering 1.5s to compute.</w:t>
-      </w:r>
-    </w:p>
-    <w:p>
-      <w:pPr>
-        <w:jc w:val="both"/>
-        <w:rPr>
-          <w:rFonts w:ascii="Times New Roman" w:eastAsia="Times New Roman" w:hAnsi="Times New Roman" w:cs="Times New Roman"/>
-          <w:sz w:val="22"/>
-          <w:szCs w:val="22"/>
-          <w:lang w:eastAsia="en-GB"/>
-        </w:rPr>
-      </w:pPr>
-    </w:p>
-    <w:p>
-      <w:pPr>
-        <w:jc w:val="both"/>
-        <w:rPr>
-          <w:rFonts w:ascii="Times New Roman" w:eastAsia="Times New Roman" w:hAnsi="Times New Roman" w:cs="Times New Roman"/>
-          <w:sz w:val="22"/>
-          <w:szCs w:val="22"/>
-          <w:lang w:eastAsia="en-GB"/>
-        </w:rPr>
-      </w:pPr>
-      <w:r>
-        <w:rPr>
-          <w:rFonts w:ascii="Times New Roman" w:eastAsia="Times New Roman" w:hAnsi="Times New Roman" w:cs="Times New Roman"/>
-          <w:sz w:val="22"/>
-          <w:szCs w:val="22"/>
-          <w:highlight w:val="yellow"/>
-          <w:lang w:eastAsia="en-GB"/>
-        </w:rPr>
-        <w:t>An unexpected outcome found was that overall, all of the methods struggled with differentiating between the animals. Some do better than others, but these were the lowest scores in the confusion matrix.</w:t>
-      </w:r>
-    </w:p>
-    <w:p>
-      <w:pPr>
-        <w:jc w:val="both"/>
-        <w:rPr>
-          <w:rFonts w:ascii="Times New Roman" w:eastAsia="Times New Roman" w:hAnsi="Times New Roman" w:cs="Times New Roman"/>
-          <w:sz w:val="22"/>
-          <w:szCs w:val="22"/>
-          <w:lang w:eastAsia="en-GB"/>
-        </w:rPr>
-      </w:pPr>
-    </w:p>
-    <w:p>
-      <w:pPr>
-        <w:jc w:val="both"/>
-        <w:rPr>
-          <w:rFonts w:ascii="Times New Roman" w:eastAsia="Times New Roman" w:hAnsi="Times New Roman" w:cs="Times New Roman"/>
-          <w:lang w:eastAsia="en-GB"/>
-        </w:rPr>
-      </w:pPr>
-      <w:r>
-        <w:rPr>
-          <w:rFonts w:ascii="Times New Roman" w:eastAsia="Times New Roman" w:hAnsi="Times New Roman" w:cs="Times New Roman"/>
-          <w:sz w:val="22"/>
-          <w:szCs w:val="22"/>
-          <w:lang w:eastAsia="en-GB"/>
-        </w:rPr>
-        <w:t>Through optimising, there was no best one fits all. In order to get good results with LDA into the NN, the best results came from having one layer and four nodes, but this would give poor results for the data directly into a NN. Directly into a NN tended to do better when there were fewer layers but more nodes within the layers. However, these methods alone are not suitable for this task. Research suggest that using a Convolutional Neural Network (CNN) would be a better NN for completing this task [2]. Also, most research suggests using PCA for this task along with a CNN, so more research needs to be done into this as PCA was the weakest option within these experiments.</w:t>
-      </w:r>
-    </w:p>
-    <w:p>
-      <w:pPr>
-        <w:jc w:val="both"/>
-        <w:rPr>
-          <w:rFonts w:ascii="Times New Roman" w:eastAsia="Times New Roman" w:hAnsi="Times New Roman" w:cs="Times New Roman"/>
-          <w:lang w:eastAsia="en-GB"/>
-        </w:rPr>
-      </w:pPr>
+        <w:t xml:space="preserve">After using a range of different dimensionality techniques and then feeding them into a NN or an SVM, we found some great insights.  The processes included: PCA into a NN and SVM; LDA into a NN and SVM; PCA into LDA into NN and PCA into LDA into SVM. As we expected, the dimensionality reduction did lower accuracy, but the speed gains were not enough to warrant using them. Nevertheless, the method that does the best, in terms of accuracy and speed, was using just the SVM. A close contender behind is using LDA into a NN with the NN with it optimised for the LDA data. Both </w:t>
+      </w:r>
+      <w:r>
+        <w:rPr>
+          <w:rFonts w:ascii="Times New Roman" w:eastAsia="Times New Roman" w:hAnsi="Times New Roman" w:cs="Times New Roman"/>
+          <w:sz w:val="22"/>
+          <w:szCs w:val="22"/>
+          <w:lang w:eastAsia="en-GB"/>
+        </w:rPr>
+        <w:t>these</w:t>
+      </w:r>
+      <w:r>
+        <w:rPr>
+          <w:rFonts w:ascii="Times New Roman" w:eastAsia="Times New Roman" w:hAnsi="Times New Roman" w:cs="Times New Roman"/>
+          <w:sz w:val="22"/>
+          <w:szCs w:val="22"/>
+          <w:lang w:eastAsia="en-GB"/>
+        </w:rPr>
+        <w:t xml:space="preserve"> </w:t>
+      </w:r>
+      <w:r>
+        <w:rPr>
+          <w:rFonts w:ascii="Times New Roman" w:eastAsia="Times New Roman" w:hAnsi="Times New Roman" w:cs="Times New Roman"/>
+          <w:sz w:val="22"/>
+          <w:szCs w:val="22"/>
+          <w:lang w:eastAsia="en-GB"/>
+        </w:rPr>
+        <w:t>methods</w:t>
+      </w:r>
+      <w:r>
+        <w:rPr>
+          <w:rFonts w:ascii="Times New Roman" w:eastAsia="Times New Roman" w:hAnsi="Times New Roman" w:cs="Times New Roman"/>
+          <w:sz w:val="22"/>
+          <w:szCs w:val="22"/>
+          <w:lang w:eastAsia="en-GB"/>
+        </w:rPr>
+        <w:t xml:space="preserve"> not only beat the benchmark score, but it also was the quickest. The quickest again being the SVM. </w:t>
+      </w:r>
+    </w:p>
+    <w:p>
+      <w:pPr>
+        <w:jc w:val="both"/>
+        <w:rPr>
+          <w:rFonts w:ascii="Times New Roman" w:eastAsia="Times New Roman" w:hAnsi="Times New Roman" w:cs="Times New Roman"/>
+          <w:sz w:val="22"/>
+          <w:szCs w:val="22"/>
+          <w:lang w:eastAsia="en-GB"/>
+        </w:rPr>
+      </w:pPr>
+    </w:p>
+    <w:p>
+      <w:pPr>
+        <w:jc w:val="both"/>
+        <w:rPr>
+          <w:rFonts w:ascii="Times New Roman" w:eastAsia="Times New Roman" w:hAnsi="Times New Roman" w:cs="Times New Roman"/>
+          <w:sz w:val="22"/>
+          <w:szCs w:val="22"/>
+          <w:lang w:eastAsia="en-GB"/>
+        </w:rPr>
+      </w:pPr>
+      <w:r>
+        <w:rPr>
+          <w:rFonts w:ascii="Times New Roman" w:eastAsia="Times New Roman" w:hAnsi="Times New Roman" w:cs="Times New Roman"/>
+          <w:sz w:val="22"/>
+          <w:szCs w:val="22"/>
+          <w:lang w:eastAsia="en-GB"/>
+        </w:rPr>
+        <w:t>An area that this experiment didn’t explore in detail was the effects of epoch levels within the NN and the penalty of error within the SVM algorithm. Although we did initially change these settings, the majority of the experiment looked at just reducing the dimensionality of the data and how many layers with nodes the NN was most effective at. In future this would need more of a focus on.</w:t>
+      </w:r>
+    </w:p>
+    <w:p>
+      <w:pPr>
+        <w:jc w:val="both"/>
+        <w:rPr>
+          <w:rFonts w:ascii="Times New Roman" w:eastAsia="Times New Roman" w:hAnsi="Times New Roman" w:cs="Times New Roman"/>
+          <w:sz w:val="22"/>
+          <w:szCs w:val="22"/>
+          <w:lang w:eastAsia="en-GB"/>
+        </w:rPr>
+      </w:pPr>
+    </w:p>
+    <w:p>
+      <w:pPr>
+        <w:jc w:val="both"/>
+        <w:rPr>
+          <w:rFonts w:ascii="Times New Roman" w:eastAsia="Times New Roman" w:hAnsi="Times New Roman" w:cs="Times New Roman"/>
+          <w:lang w:eastAsia="en-GB"/>
+        </w:rPr>
+      </w:pPr>
+      <w:r>
+        <w:rPr>
+          <w:rFonts w:ascii="Times New Roman" w:eastAsia="Times New Roman" w:hAnsi="Times New Roman" w:cs="Times New Roman"/>
+          <w:sz w:val="22"/>
+          <w:szCs w:val="22"/>
+          <w:lang w:eastAsia="en-GB"/>
+        </w:rPr>
+        <w:t xml:space="preserve">To summarise, even </w:t>
+      </w:r>
+      <w:proofErr w:type="spellStart"/>
+      <w:r>
+        <w:rPr>
+          <w:rFonts w:ascii="Times New Roman" w:eastAsia="Times New Roman" w:hAnsi="Times New Roman" w:cs="Times New Roman"/>
+          <w:sz w:val="22"/>
+          <w:szCs w:val="22"/>
+          <w:lang w:eastAsia="en-GB"/>
+        </w:rPr>
+        <w:t>t</w:t>
+      </w:r>
+      <w:r>
+        <w:rPr>
+          <w:rFonts w:ascii="Times New Roman" w:eastAsia="Times New Roman" w:hAnsi="Times New Roman" w:cs="Times New Roman"/>
+          <w:sz w:val="22"/>
+          <w:szCs w:val="22"/>
+          <w:lang w:eastAsia="en-GB"/>
+        </w:rPr>
+        <w:t>hrough</w:t>
+      </w:r>
+      <w:proofErr w:type="spellEnd"/>
+      <w:r>
+        <w:rPr>
+          <w:rFonts w:ascii="Times New Roman" w:eastAsia="Times New Roman" w:hAnsi="Times New Roman" w:cs="Times New Roman"/>
+          <w:sz w:val="22"/>
+          <w:szCs w:val="22"/>
+          <w:lang w:eastAsia="en-GB"/>
+        </w:rPr>
+        <w:t xml:space="preserve"> optimising, there was no best one fits all. In order to get good results with LDA into the NN, the best results came from having one layer and four nodes, but this would give poor results for the data directly into a NN. Directly into a NN tended to do better when again, there were fewer layers but more nodes within the layers. However, these methods alone are not suitable for this task. Research suggests that using a Convolutional Neural Network (CNN) would be a better NN for completing this task [</w:t>
+      </w:r>
+      <w:r>
+        <w:rPr>
+          <w:rFonts w:ascii="Times New Roman" w:eastAsia="Times New Roman" w:hAnsi="Times New Roman" w:cs="Times New Roman"/>
+          <w:sz w:val="22"/>
+          <w:szCs w:val="22"/>
+          <w:lang w:eastAsia="en-GB"/>
+        </w:rPr>
+        <w:t>1</w:t>
+      </w:r>
+      <w:r>
+        <w:rPr>
+          <w:rFonts w:ascii="Times New Roman" w:eastAsia="Times New Roman" w:hAnsi="Times New Roman" w:cs="Times New Roman"/>
+          <w:sz w:val="22"/>
+          <w:szCs w:val="22"/>
+          <w:lang w:eastAsia="en-GB"/>
+        </w:rPr>
+        <w:t>,2</w:t>
+      </w:r>
+      <w:bookmarkStart w:id="0" w:name="_GoBack"/>
+      <w:bookmarkEnd w:id="0"/>
+      <w:r>
+        <w:rPr>
+          <w:rFonts w:ascii="Times New Roman" w:eastAsia="Times New Roman" w:hAnsi="Times New Roman" w:cs="Times New Roman"/>
+          <w:sz w:val="22"/>
+          <w:szCs w:val="22"/>
+          <w:lang w:eastAsia="en-GB"/>
+        </w:rPr>
+        <w:t>]. Also, most research suggests using PCA for this task along with a CNN, so more research needs to be done into this as PCA was the weakest option within these experiments.</w:t>
+      </w:r>
     </w:p>
     <w:p>
       <w:pPr>
@@ -1048,22 +1406,6 @@
         </w:rPr>
         <w:br/>
       </w:r>
-    </w:p>
-    <w:p>
-      <w:pPr>
-        <w:rPr>
-          <w:rFonts w:ascii="Times New Roman" w:eastAsia="Times New Roman" w:hAnsi="Times New Roman" w:cs="Times New Roman"/>
-          <w:lang w:eastAsia="en-GB"/>
-        </w:rPr>
-      </w:pPr>
-    </w:p>
-    <w:p>
-      <w:pPr>
-        <w:rPr>
-          <w:rFonts w:ascii="Times New Roman" w:eastAsia="Times New Roman" w:hAnsi="Times New Roman" w:cs="Times New Roman"/>
-          <w:lang w:eastAsia="en-GB"/>
-        </w:rPr>
-      </w:pPr>
     </w:p>
     <w:p>
       <w:pPr>
@@ -1084,8 +1426,6 @@
           <w:lang w:eastAsia="en-GB"/>
         </w:rPr>
       </w:pPr>
-      <w:bookmarkStart w:id="0" w:name="_GoBack"/>
-      <w:bookmarkEnd w:id="0"/>
       <w:r>
         <w:rPr>
           <w:rFonts w:ascii="Times New Roman" w:eastAsia="Times New Roman" w:hAnsi="Times New Roman" w:cs="Times New Roman"/>
@@ -1110,34 +1450,347 @@
       <w:pPr>
         <w:jc w:val="both"/>
         <w:rPr>
-          <w:rFonts w:ascii="Times New Roman" w:eastAsia="Times New Roman" w:hAnsi="Times New Roman" w:cs="Times New Roman"/>
-          <w:sz w:val="20"/>
-          <w:szCs w:val="20"/>
-          <w:lang w:eastAsia="en-GB"/>
-        </w:rPr>
-      </w:pPr>
-      <w:r>
-        <w:rPr>
-          <w:sz w:val="20"/>
-          <w:szCs w:val="20"/>
-        </w:rPr>
-        <w:t>[1] subset reference</w:t>
-      </w:r>
-      <w:r>
-        <w:rPr>
-          <w:sz w:val="20"/>
-          <w:szCs w:val="20"/>
-        </w:rPr>
-        <w:t xml:space="preserve"> CIFAR-10</w:t>
-      </w:r>
-      <w:r>
-        <w:rPr>
+          <w:rFonts w:ascii="Times New Roman" w:hAnsi="Times New Roman" w:cs="Times New Roman"/>
+          <w:sz w:val="20"/>
+          <w:szCs w:val="20"/>
+        </w:rPr>
+      </w:pPr>
+      <w:r>
+        <w:rPr>
+          <w:rFonts w:ascii="Times New Roman" w:hAnsi="Times New Roman" w:cs="Times New Roman"/>
+          <w:sz w:val="20"/>
+          <w:szCs w:val="20"/>
+        </w:rPr>
+        <w:t>[</w:t>
+      </w:r>
+      <w:r>
+        <w:rPr>
+          <w:rFonts w:ascii="Times New Roman" w:hAnsi="Times New Roman" w:cs="Times New Roman"/>
+          <w:sz w:val="20"/>
+          <w:szCs w:val="20"/>
+        </w:rPr>
+        <w:t>1</w:t>
+      </w:r>
+      <w:r>
+        <w:rPr>
+          <w:rFonts w:ascii="Times New Roman" w:hAnsi="Times New Roman" w:cs="Times New Roman"/>
+          <w:sz w:val="20"/>
+          <w:szCs w:val="20"/>
+        </w:rPr>
+        <w:t>] Chauhan N. Introduction to ANN.</w:t>
+      </w:r>
+      <w:hyperlink r:id="rId6" w:history="1">
+        <w:r>
+          <w:rPr>
+            <w:rStyle w:val="Hyperlink"/>
+            <w:rFonts w:ascii="Times New Roman" w:hAnsi="Times New Roman" w:cs="Times New Roman"/>
+            <w:sz w:val="20"/>
+            <w:szCs w:val="20"/>
+          </w:rPr>
+          <w:t>https://towa</w:t>
+        </w:r>
+        <w:r>
+          <w:rPr>
+            <w:rStyle w:val="Hyperlink"/>
+            <w:rFonts w:ascii="Times New Roman" w:hAnsi="Times New Roman" w:cs="Times New Roman"/>
+            <w:sz w:val="20"/>
+            <w:szCs w:val="20"/>
+          </w:rPr>
+          <w:t>r</w:t>
+        </w:r>
+        <w:r>
+          <w:rPr>
+            <w:rStyle w:val="Hyperlink"/>
+            <w:rFonts w:ascii="Times New Roman" w:hAnsi="Times New Roman" w:cs="Times New Roman"/>
+            <w:sz w:val="20"/>
+            <w:szCs w:val="20"/>
+          </w:rPr>
+          <w:t>dsdatascience.com/introductio</w:t>
+        </w:r>
+        <w:r>
+          <w:rPr>
+            <w:rStyle w:val="Hyperlink"/>
+            <w:rFonts w:ascii="Times New Roman" w:hAnsi="Times New Roman" w:cs="Times New Roman"/>
+            <w:sz w:val="20"/>
+            <w:szCs w:val="20"/>
+          </w:rPr>
+          <w:t>n</w:t>
+        </w:r>
+        <w:r>
+          <w:rPr>
+            <w:rStyle w:val="Hyperlink"/>
+            <w:rFonts w:ascii="Times New Roman" w:hAnsi="Times New Roman" w:cs="Times New Roman"/>
+            <w:sz w:val="20"/>
+            <w:szCs w:val="20"/>
+          </w:rPr>
+          <w:t>-to-artificial-neural-networks-ann-1aea15775ef9</w:t>
+        </w:r>
+      </w:hyperlink>
+      <w:r>
+        <w:rPr>
+          <w:rStyle w:val="Hyperlink"/>
+          <w:rFonts w:ascii="Times New Roman" w:hAnsi="Times New Roman" w:cs="Times New Roman"/>
           <w:sz w:val="20"/>
           <w:szCs w:val="20"/>
         </w:rPr>
         <w:t xml:space="preserve"> </w:t>
       </w:r>
-      <w:hyperlink r:id="rId6" w:history="1">
+      <w:r>
+        <w:rPr>
+          <w:rFonts w:ascii="Times New Roman" w:hAnsi="Times New Roman" w:cs="Times New Roman"/>
+          <w:sz w:val="20"/>
+          <w:szCs w:val="20"/>
+        </w:rPr>
+        <w:t>(accessed: 04/12/19)</w:t>
+      </w:r>
+    </w:p>
+    <w:p>
+      <w:pPr>
+        <w:jc w:val="both"/>
+        <w:rPr>
+          <w:rFonts w:ascii="Times New Roman" w:eastAsia="Times New Roman" w:hAnsi="Times New Roman" w:cs="Times New Roman"/>
+          <w:sz w:val="20"/>
+          <w:szCs w:val="20"/>
+          <w:lang w:eastAsia="en-GB"/>
+        </w:rPr>
+      </w:pPr>
+      <w:r>
+        <w:rPr>
+          <w:rFonts w:ascii="Times New Roman" w:hAnsi="Times New Roman" w:cs="Times New Roman"/>
+          <w:sz w:val="20"/>
+          <w:szCs w:val="20"/>
+        </w:rPr>
+        <w:t>[</w:t>
+      </w:r>
+      <w:r>
+        <w:rPr>
+          <w:rFonts w:ascii="Times New Roman" w:hAnsi="Times New Roman" w:cs="Times New Roman"/>
+          <w:sz w:val="20"/>
+          <w:szCs w:val="20"/>
+        </w:rPr>
+        <w:t>2</w:t>
+      </w:r>
+      <w:r>
+        <w:rPr>
+          <w:rFonts w:ascii="Times New Roman" w:hAnsi="Times New Roman" w:cs="Times New Roman"/>
+          <w:sz w:val="20"/>
+          <w:szCs w:val="20"/>
+        </w:rPr>
+        <w:t xml:space="preserve">] </w:t>
+      </w:r>
+      <w:proofErr w:type="spellStart"/>
+      <w:r>
+        <w:rPr>
+          <w:rFonts w:ascii="Times New Roman" w:hAnsi="Times New Roman" w:cs="Times New Roman"/>
+          <w:sz w:val="20"/>
+          <w:szCs w:val="20"/>
+        </w:rPr>
+        <w:t>Chansung</w:t>
+      </w:r>
+      <w:proofErr w:type="spellEnd"/>
+      <w:r>
+        <w:rPr>
+          <w:rFonts w:ascii="Times New Roman" w:hAnsi="Times New Roman" w:cs="Times New Roman"/>
+          <w:sz w:val="20"/>
+          <w:szCs w:val="20"/>
+        </w:rPr>
+        <w:t xml:space="preserve"> P. CIFAR-10 Image Classification in TensorFlow, </w:t>
+      </w:r>
+      <w:hyperlink r:id="rId7" w:history="1">
+        <w:r>
+          <w:rPr>
+            <w:rStyle w:val="Hyperlink"/>
+            <w:rFonts w:ascii="Times New Roman" w:hAnsi="Times New Roman" w:cs="Times New Roman"/>
+            <w:sz w:val="20"/>
+            <w:szCs w:val="20"/>
+          </w:rPr>
+          <w:t>https://towardsd</w:t>
+        </w:r>
+        <w:r>
+          <w:rPr>
+            <w:rStyle w:val="Hyperlink"/>
+            <w:rFonts w:ascii="Times New Roman" w:hAnsi="Times New Roman" w:cs="Times New Roman"/>
+            <w:sz w:val="20"/>
+            <w:szCs w:val="20"/>
+          </w:rPr>
+          <w:t>a</w:t>
+        </w:r>
+        <w:r>
+          <w:rPr>
+            <w:rStyle w:val="Hyperlink"/>
+            <w:rFonts w:ascii="Times New Roman" w:hAnsi="Times New Roman" w:cs="Times New Roman"/>
+            <w:sz w:val="20"/>
+            <w:szCs w:val="20"/>
+          </w:rPr>
+          <w:t>tascience.com/cifar-10-image-</w:t>
+        </w:r>
+        <w:r>
+          <w:rPr>
+            <w:rStyle w:val="Hyperlink"/>
+            <w:rFonts w:ascii="Times New Roman" w:hAnsi="Times New Roman" w:cs="Times New Roman"/>
+            <w:sz w:val="20"/>
+            <w:szCs w:val="20"/>
+          </w:rPr>
+          <w:t>c</w:t>
+        </w:r>
+        <w:r>
+          <w:rPr>
+            <w:rStyle w:val="Hyperlink"/>
+            <w:rFonts w:ascii="Times New Roman" w:hAnsi="Times New Roman" w:cs="Times New Roman"/>
+            <w:sz w:val="20"/>
+            <w:szCs w:val="20"/>
+          </w:rPr>
+          <w:t>lassification-in-tensorflow-5b501f7dc77c</w:t>
+        </w:r>
+      </w:hyperlink>
+      <w:r>
+        <w:rPr>
+          <w:rFonts w:ascii="Times New Roman" w:hAnsi="Times New Roman" w:cs="Times New Roman"/>
+          <w:sz w:val="20"/>
+          <w:szCs w:val="20"/>
+        </w:rPr>
+        <w:t xml:space="preserve"> (accessed: 03/12/19).</w:t>
+      </w:r>
+    </w:p>
+    <w:p>
+      <w:pPr>
+        <w:jc w:val="both"/>
+        <w:rPr>
+          <w:rFonts w:ascii="Times New Roman" w:eastAsia="Times New Roman" w:hAnsi="Times New Roman" w:cs="Times New Roman"/>
+          <w:color w:val="0000FF"/>
+          <w:sz w:val="20"/>
+          <w:szCs w:val="20"/>
+          <w:u w:val="single"/>
+          <w:lang w:eastAsia="en-GB"/>
+        </w:rPr>
+      </w:pPr>
+      <w:r>
+        <w:rPr>
+          <w:rFonts w:ascii="Times New Roman" w:hAnsi="Times New Roman" w:cs="Times New Roman"/>
+          <w:sz w:val="20"/>
+          <w:szCs w:val="20"/>
+        </w:rPr>
+        <w:t>[</w:t>
+      </w:r>
+      <w:r>
+        <w:rPr>
+          <w:rFonts w:ascii="Times New Roman" w:hAnsi="Times New Roman" w:cs="Times New Roman"/>
+          <w:sz w:val="20"/>
+          <w:szCs w:val="20"/>
+        </w:rPr>
+        <w:t>3</w:t>
+      </w:r>
+      <w:r>
+        <w:rPr>
+          <w:rFonts w:ascii="Times New Roman" w:hAnsi="Times New Roman" w:cs="Times New Roman"/>
+          <w:sz w:val="20"/>
+          <w:szCs w:val="20"/>
+        </w:rPr>
+        <w:t>]</w:t>
+      </w:r>
+      <w:r>
+        <w:rPr>
+          <w:rFonts w:ascii="Times New Roman" w:hAnsi="Times New Roman" w:cs="Times New Roman"/>
+          <w:sz w:val="20"/>
+          <w:szCs w:val="20"/>
+        </w:rPr>
+        <w:t xml:space="preserve"> </w:t>
+      </w:r>
+      <w:proofErr w:type="spellStart"/>
+      <w:r>
+        <w:rPr>
+          <w:rFonts w:ascii="Times New Roman" w:eastAsia="Times New Roman" w:hAnsi="Times New Roman" w:cs="Times New Roman"/>
+          <w:color w:val="000000"/>
+          <w:sz w:val="20"/>
+          <w:szCs w:val="20"/>
+          <w:lang w:eastAsia="en-GB"/>
+        </w:rPr>
+        <w:t>Krizhevsky</w:t>
+      </w:r>
+      <w:proofErr w:type="spellEnd"/>
+      <w:r>
+        <w:rPr>
+          <w:rFonts w:ascii="Times New Roman" w:eastAsia="Times New Roman" w:hAnsi="Times New Roman" w:cs="Times New Roman"/>
+          <w:color w:val="000000"/>
+          <w:sz w:val="20"/>
+          <w:szCs w:val="20"/>
+          <w:lang w:eastAsia="en-GB"/>
+        </w:rPr>
+        <w:t xml:space="preserve"> A</w:t>
+      </w:r>
+      <w:r>
+        <w:rPr>
+          <w:rFonts w:ascii="Times New Roman" w:eastAsia="Times New Roman" w:hAnsi="Times New Roman" w:cs="Times New Roman"/>
+          <w:color w:val="000000"/>
+          <w:sz w:val="20"/>
+          <w:szCs w:val="20"/>
+          <w:lang w:eastAsia="en-GB"/>
+        </w:rPr>
+        <w:t>, Nair</w:t>
+      </w:r>
+      <w:r>
+        <w:rPr>
+          <w:rFonts w:ascii="Times New Roman" w:eastAsia="Times New Roman" w:hAnsi="Times New Roman" w:cs="Times New Roman"/>
+          <w:color w:val="000000"/>
+          <w:sz w:val="20"/>
+          <w:szCs w:val="20"/>
+          <w:lang w:eastAsia="en-GB"/>
+        </w:rPr>
+        <w:t xml:space="preserve"> V</w:t>
+      </w:r>
+      <w:r>
+        <w:rPr>
+          <w:rFonts w:ascii="Times New Roman" w:eastAsia="Times New Roman" w:hAnsi="Times New Roman" w:cs="Times New Roman"/>
+          <w:color w:val="000000"/>
+          <w:sz w:val="20"/>
+          <w:szCs w:val="20"/>
+          <w:lang w:eastAsia="en-GB"/>
+        </w:rPr>
+        <w:t>, and Hinton</w:t>
+      </w:r>
+      <w:r>
+        <w:rPr>
+          <w:rFonts w:ascii="Times New Roman" w:eastAsia="Times New Roman" w:hAnsi="Times New Roman" w:cs="Times New Roman"/>
+          <w:color w:val="000000"/>
+          <w:sz w:val="20"/>
+          <w:szCs w:val="20"/>
+          <w:lang w:eastAsia="en-GB"/>
+        </w:rPr>
+        <w:t xml:space="preserve"> G,</w:t>
+      </w:r>
+      <w:r>
+        <w:rPr>
+          <w:rFonts w:ascii="Times New Roman" w:hAnsi="Times New Roman" w:cs="Times New Roman"/>
+          <w:sz w:val="20"/>
+          <w:szCs w:val="20"/>
+        </w:rPr>
+        <w:t xml:space="preserve"> </w:t>
+      </w:r>
+      <w:r>
+        <w:rPr>
+          <w:rFonts w:ascii="Times New Roman" w:hAnsi="Times New Roman" w:cs="Times New Roman"/>
+          <w:sz w:val="20"/>
+          <w:szCs w:val="20"/>
+        </w:rPr>
+        <w:t>CIFAR-10</w:t>
+      </w:r>
+      <w:r>
+        <w:rPr>
+          <w:rFonts w:ascii="Times New Roman" w:hAnsi="Times New Roman" w:cs="Times New Roman"/>
+          <w:sz w:val="20"/>
+          <w:szCs w:val="20"/>
+        </w:rPr>
+        <w:t xml:space="preserve"> subset</w:t>
+      </w:r>
+      <w:r>
+        <w:rPr>
+          <w:rFonts w:ascii="Times New Roman" w:hAnsi="Times New Roman" w:cs="Times New Roman"/>
+          <w:sz w:val="20"/>
+          <w:szCs w:val="20"/>
+        </w:rPr>
+        <w:t xml:space="preserve"> </w:t>
+      </w:r>
+      <w:hyperlink r:id="rId8" w:history="1">
         <w:r>
           <w:rPr>
             <w:rFonts w:ascii="Times New Roman" w:eastAsia="Times New Roman" w:hAnsi="Times New Roman" w:cs="Times New Roman"/>
@@ -1147,30 +1800,8 @@
             <w:u w:val="single"/>
             <w:lang w:eastAsia="en-GB"/>
           </w:rPr>
-          <w:t>https://www.cs.toronto.edu/~kriz/cifar.html</w:t>
+          <w:t>https:</w:t>
         </w:r>
-      </w:hyperlink>
-    </w:p>
-    <w:p>
-      <w:pPr>
-        <w:jc w:val="both"/>
-        <w:rPr>
-          <w:rFonts w:ascii="Times New Roman" w:eastAsia="Times New Roman" w:hAnsi="Times New Roman" w:cs="Times New Roman"/>
-          <w:color w:val="0000FF"/>
-          <w:sz w:val="20"/>
-          <w:szCs w:val="20"/>
-          <w:u w:val="single"/>
-          <w:lang w:eastAsia="en-GB"/>
-        </w:rPr>
-      </w:pPr>
-      <w:r>
-        <w:rPr>
-          <w:sz w:val="20"/>
-          <w:szCs w:val="20"/>
-        </w:rPr>
-        <w:t xml:space="preserve">[2] </w:t>
-      </w:r>
-      <w:hyperlink r:id="rId7" w:history="1">
         <w:r>
           <w:rPr>
             <w:rFonts w:ascii="Times New Roman" w:eastAsia="Times New Roman" w:hAnsi="Times New Roman" w:cs="Times New Roman"/>
@@ -1180,7 +1811,18 @@
             <w:u w:val="single"/>
             <w:lang w:eastAsia="en-GB"/>
           </w:rPr>
-          <w:t>https://towardsdatascience.com/cifar-10-image-classification-in-tensorflow-5b501f7dc77c</w:t>
+          <w:t>/</w:t>
+        </w:r>
+        <w:r>
+          <w:rPr>
+            <w:rFonts w:ascii="Times New Roman" w:eastAsia="Times New Roman" w:hAnsi="Times New Roman" w:cs="Times New Roman"/>
+            <w:color w:val="0000FF"/>
+            <w:sz w:val="20"/>
+            <w:szCs w:val="20"/>
+            <w:u w:val="single"/>
+            <w:lang w:eastAsia="en-GB"/>
+          </w:rPr>
+          <w:t>/www.cs.toronto.edu/~kriz/cifar.html</w:t>
         </w:r>
       </w:hyperlink>
     </w:p>
@@ -1188,91 +1830,260 @@
       <w:pPr>
         <w:jc w:val="both"/>
         <w:rPr>
-          <w:sz w:val="20"/>
-          <w:szCs w:val="20"/>
-        </w:rPr>
-      </w:pPr>
-      <w:r>
-        <w:rPr>
-          <w:sz w:val="20"/>
-          <w:szCs w:val="20"/>
-        </w:rPr>
-        <w:t xml:space="preserve">[3] </w:t>
-      </w:r>
-      <w:hyperlink r:id="rId8" w:history="1">
-        <w:r>
-          <w:rPr>
-            <w:rStyle w:val="Hyperlink"/>
-            <w:sz w:val="20"/>
-            <w:szCs w:val="20"/>
-          </w:rPr>
-          <w:t>https://towardsdatascience.com/introduction-to-artificial-neural-networks-ann-1aea15775ef9</w:t>
-        </w:r>
-      </w:hyperlink>
-    </w:p>
-    <w:p>
-      <w:pPr>
-        <w:jc w:val="both"/>
-        <w:rPr>
-          <w:sz w:val="20"/>
-          <w:szCs w:val="20"/>
-        </w:rPr>
-      </w:pPr>
-      <w:r>
-        <w:rPr>
-          <w:rFonts w:ascii="Times New Roman" w:eastAsia="Times New Roman" w:hAnsi="Times New Roman" w:cs="Times New Roman"/>
-          <w:sz w:val="20"/>
-          <w:szCs w:val="20"/>
-          <w:lang w:eastAsia="en-GB"/>
-        </w:rPr>
-        <w:t xml:space="preserve">[4] </w:t>
+          <w:rFonts w:ascii="Times New Roman" w:hAnsi="Times New Roman" w:cs="Times New Roman"/>
+          <w:color w:val="333333"/>
+          <w:sz w:val="20"/>
+          <w:szCs w:val="20"/>
+        </w:rPr>
+      </w:pPr>
+      <w:r>
+        <w:rPr>
+          <w:rFonts w:ascii="Times New Roman" w:eastAsia="Times New Roman" w:hAnsi="Times New Roman" w:cs="Times New Roman"/>
+          <w:sz w:val="20"/>
+          <w:szCs w:val="20"/>
+          <w:lang w:eastAsia="en-GB"/>
+        </w:rPr>
+        <w:t>[</w:t>
+      </w:r>
+      <w:r>
+        <w:rPr>
+          <w:rFonts w:ascii="Times New Roman" w:eastAsia="Times New Roman" w:hAnsi="Times New Roman" w:cs="Times New Roman"/>
+          <w:sz w:val="20"/>
+          <w:szCs w:val="20"/>
+          <w:lang w:eastAsia="en-GB"/>
+        </w:rPr>
+        <w:t>4</w:t>
+      </w:r>
+      <w:r>
+        <w:rPr>
+          <w:rFonts w:ascii="Times New Roman" w:eastAsia="Times New Roman" w:hAnsi="Times New Roman" w:cs="Times New Roman"/>
+          <w:sz w:val="20"/>
+          <w:szCs w:val="20"/>
+          <w:lang w:eastAsia="en-GB"/>
+        </w:rPr>
+        <w:t xml:space="preserve">] Quora. </w:t>
+      </w:r>
+      <w:r>
+        <w:rPr>
+          <w:rStyle w:val="uiqtextrenderedqtext"/>
+          <w:rFonts w:ascii="Times New Roman" w:hAnsi="Times New Roman" w:cs="Times New Roman"/>
+          <w:color w:val="333333"/>
+          <w:sz w:val="20"/>
+          <w:szCs w:val="20"/>
+        </w:rPr>
+        <w:t>Is PCA supervised or unsupervised?</w:t>
+      </w:r>
+      <w:r>
+        <w:rPr>
+          <w:rFonts w:ascii="Times New Roman" w:eastAsia="Times New Roman" w:hAnsi="Times New Roman" w:cs="Times New Roman"/>
+          <w:sz w:val="20"/>
+          <w:szCs w:val="20"/>
+          <w:lang w:eastAsia="en-GB"/>
+        </w:rPr>
+        <w:t xml:space="preserve"> </w:t>
       </w:r>
       <w:hyperlink r:id="rId9" w:history="1">
         <w:r>
           <w:rPr>
             <w:rStyle w:val="Hyperlink"/>
+            <w:rFonts w:ascii="Times New Roman" w:hAnsi="Times New Roman" w:cs="Times New Roman"/>
             <w:sz w:val="20"/>
             <w:szCs w:val="20"/>
           </w:rPr>
-          <w:t>https://thenewstack.io/3-new-techniques-for-data-dimensionality-reduction-in-machine-learning/</w:t>
+          <w:t>https://www.quo</w:t>
+        </w:r>
+        <w:r>
+          <w:rPr>
+            <w:rStyle w:val="Hyperlink"/>
+            <w:rFonts w:ascii="Times New Roman" w:hAnsi="Times New Roman" w:cs="Times New Roman"/>
+            <w:sz w:val="20"/>
+            <w:szCs w:val="20"/>
+          </w:rPr>
+          <w:t>r</w:t>
+        </w:r>
+        <w:r>
+          <w:rPr>
+            <w:rStyle w:val="Hyperlink"/>
+            <w:rFonts w:ascii="Times New Roman" w:hAnsi="Times New Roman" w:cs="Times New Roman"/>
+            <w:sz w:val="20"/>
+            <w:szCs w:val="20"/>
+          </w:rPr>
+          <w:t>a.com/Is-PCA-supervised-or-unsupervised</w:t>
         </w:r>
       </w:hyperlink>
-    </w:p>
-    <w:p>
-      <w:pPr>
-        <w:jc w:val="both"/>
-        <w:rPr>
-          <w:sz w:val="20"/>
-          <w:szCs w:val="20"/>
-        </w:rPr>
-      </w:pPr>
-      <w:r>
-        <w:rPr>
-          <w:rFonts w:ascii="Times New Roman" w:eastAsia="Times New Roman" w:hAnsi="Times New Roman" w:cs="Times New Roman"/>
-          <w:sz w:val="20"/>
-          <w:szCs w:val="20"/>
-          <w:lang w:eastAsia="en-GB"/>
-        </w:rPr>
-        <w:t xml:space="preserve">[5] </w:t>
+      <w:r>
+        <w:rPr>
+          <w:rStyle w:val="Hyperlink"/>
+          <w:rFonts w:ascii="Times New Roman" w:hAnsi="Times New Roman" w:cs="Times New Roman"/>
+          <w:sz w:val="20"/>
+          <w:szCs w:val="20"/>
+        </w:rPr>
+        <w:t xml:space="preserve"> </w:t>
+      </w:r>
+      <w:r>
+        <w:rPr>
+          <w:rStyle w:val="Hyperlink"/>
+          <w:rFonts w:ascii="Times New Roman" w:hAnsi="Times New Roman" w:cs="Times New Roman"/>
+          <w:sz w:val="20"/>
+          <w:szCs w:val="20"/>
+          <w:u w:val="none"/>
+        </w:rPr>
+        <w:t>(accessed: 04/12/19)</w:t>
+      </w:r>
+    </w:p>
+    <w:p>
+      <w:pPr>
+        <w:jc w:val="both"/>
+        <w:rPr>
+          <w:rFonts w:ascii="Times New Roman" w:hAnsi="Times New Roman" w:cs="Times New Roman"/>
+          <w:sz w:val="20"/>
+          <w:szCs w:val="20"/>
+        </w:rPr>
+      </w:pPr>
+      <w:r>
+        <w:rPr>
+          <w:rFonts w:ascii="Times New Roman" w:eastAsia="Times New Roman" w:hAnsi="Times New Roman" w:cs="Times New Roman"/>
+          <w:sz w:val="20"/>
+          <w:szCs w:val="20"/>
+          <w:lang w:eastAsia="en-GB"/>
+        </w:rPr>
+        <w:t>[</w:t>
+      </w:r>
+      <w:r>
+        <w:rPr>
+          <w:rFonts w:ascii="Times New Roman" w:eastAsia="Times New Roman" w:hAnsi="Times New Roman" w:cs="Times New Roman"/>
+          <w:sz w:val="20"/>
+          <w:szCs w:val="20"/>
+          <w:lang w:eastAsia="en-GB"/>
+        </w:rPr>
+        <w:t>5</w:t>
+      </w:r>
+      <w:r>
+        <w:rPr>
+          <w:rFonts w:ascii="Times New Roman" w:eastAsia="Times New Roman" w:hAnsi="Times New Roman" w:cs="Times New Roman"/>
+          <w:sz w:val="20"/>
+          <w:szCs w:val="20"/>
+          <w:lang w:eastAsia="en-GB"/>
+        </w:rPr>
+        <w:t>]</w:t>
+      </w:r>
+      <w:r>
+        <w:rPr>
+          <w:rFonts w:ascii="Times New Roman" w:eastAsia="Times New Roman" w:hAnsi="Times New Roman" w:cs="Times New Roman"/>
+          <w:sz w:val="20"/>
+          <w:szCs w:val="20"/>
+          <w:lang w:eastAsia="en-GB"/>
+        </w:rPr>
+        <w:t xml:space="preserve"> </w:t>
+      </w:r>
+      <w:proofErr w:type="spellStart"/>
+      <w:r>
+        <w:rPr>
+          <w:rFonts w:ascii="Times New Roman" w:eastAsia="Times New Roman" w:hAnsi="Times New Roman" w:cs="Times New Roman"/>
+          <w:sz w:val="20"/>
+          <w:szCs w:val="20"/>
+          <w:lang w:eastAsia="en-GB"/>
+        </w:rPr>
+        <w:t>Silipo</w:t>
+      </w:r>
+      <w:proofErr w:type="spellEnd"/>
+      <w:r>
+        <w:rPr>
+          <w:rFonts w:ascii="Times New Roman" w:eastAsia="Times New Roman" w:hAnsi="Times New Roman" w:cs="Times New Roman"/>
+          <w:sz w:val="20"/>
+          <w:szCs w:val="20"/>
+          <w:lang w:eastAsia="en-GB"/>
+        </w:rPr>
+        <w:t xml:space="preserve"> R, </w:t>
+      </w:r>
+      <w:proofErr w:type="spellStart"/>
+      <w:r>
+        <w:rPr>
+          <w:rFonts w:ascii="Times New Roman" w:eastAsia="Times New Roman" w:hAnsi="Times New Roman" w:cs="Times New Roman"/>
+          <w:sz w:val="20"/>
+          <w:szCs w:val="20"/>
+          <w:lang w:eastAsia="en-GB"/>
+        </w:rPr>
+        <w:t>Widmann</w:t>
+      </w:r>
+      <w:proofErr w:type="spellEnd"/>
+      <w:r>
+        <w:rPr>
+          <w:rFonts w:ascii="Times New Roman" w:eastAsia="Times New Roman" w:hAnsi="Times New Roman" w:cs="Times New Roman"/>
+          <w:sz w:val="20"/>
+          <w:szCs w:val="20"/>
+          <w:lang w:eastAsia="en-GB"/>
+        </w:rPr>
+        <w:t xml:space="preserve"> M. 3 New Techniques for Data-Dimensionality Reduction in Machine Learning. </w:t>
       </w:r>
       <w:hyperlink r:id="rId10" w:history="1">
         <w:r>
           <w:rPr>
             <w:rStyle w:val="Hyperlink"/>
+            <w:rFonts w:ascii="Times New Roman" w:hAnsi="Times New Roman" w:cs="Times New Roman"/>
             <w:sz w:val="20"/>
             <w:szCs w:val="20"/>
           </w:rPr>
-          <w:t>https://www.quora.com/Is-PCA-supervised-or-unsupervised</w:t>
+          <w:t>https://thenewstack.io/3-new-techniques-for-d</w:t>
+        </w:r>
+        <w:r>
+          <w:rPr>
+            <w:rStyle w:val="Hyperlink"/>
+            <w:rFonts w:ascii="Times New Roman" w:hAnsi="Times New Roman" w:cs="Times New Roman"/>
+            <w:sz w:val="20"/>
+            <w:szCs w:val="20"/>
+          </w:rPr>
+          <w:t>a</w:t>
+        </w:r>
+        <w:r>
+          <w:rPr>
+            <w:rStyle w:val="Hyperlink"/>
+            <w:rFonts w:ascii="Times New Roman" w:hAnsi="Times New Roman" w:cs="Times New Roman"/>
+            <w:sz w:val="20"/>
+            <w:szCs w:val="20"/>
+          </w:rPr>
+          <w:t>ta-dimensionality-reduction-in-machine-learning/</w:t>
         </w:r>
       </w:hyperlink>
-    </w:p>
-    <w:p>
-      <w:pPr>
-        <w:rPr>
-          <w:sz w:val="20"/>
-          <w:szCs w:val="20"/>
-        </w:rPr>
-      </w:pPr>
+      <w:r>
+        <w:rPr>
+          <w:rStyle w:val="Hyperlink"/>
+          <w:rFonts w:ascii="Times New Roman" w:hAnsi="Times New Roman" w:cs="Times New Roman"/>
+          <w:sz w:val="20"/>
+          <w:szCs w:val="20"/>
+          <w:u w:val="none"/>
+        </w:rPr>
+        <w:t xml:space="preserve"> </w:t>
+      </w:r>
+      <w:r>
+        <w:rPr>
+          <w:rFonts w:ascii="Times New Roman" w:hAnsi="Times New Roman" w:cs="Times New Roman"/>
+          <w:sz w:val="20"/>
+          <w:szCs w:val="20"/>
+        </w:rPr>
+        <w:t>(accessed: 04/12/19)</w:t>
+      </w:r>
+    </w:p>
+    <w:p>
+      <w:pPr>
+        <w:jc w:val="both"/>
+        <w:rPr>
+          <w:rFonts w:ascii="Times New Roman" w:hAnsi="Times New Roman" w:cs="Times New Roman"/>
+          <w:color w:val="000000"/>
+          <w:sz w:val="20"/>
+          <w:szCs w:val="20"/>
+          <w:lang w:val="en"/>
+        </w:rPr>
+      </w:pPr>
+      <w:r>
+        <w:rPr>
+          <w:rFonts w:ascii="Times New Roman" w:eastAsia="Times New Roman" w:hAnsi="Times New Roman" w:cs="Times New Roman"/>
+          <w:sz w:val="20"/>
+          <w:szCs w:val="20"/>
+          <w:lang w:eastAsia="en-GB"/>
+        </w:rPr>
+        <w:t xml:space="preserve"> </w:t>
+      </w:r>
       <w:r>
         <w:rPr>
           <w:rFonts w:ascii="Times New Roman" w:eastAsia="Times New Roman" w:hAnsi="Times New Roman" w:cs="Times New Roman"/>
@@ -1281,17 +2092,75 @@
           <w:lang w:eastAsia="en-GB"/>
         </w:rPr>
         <w:t xml:space="preserve">[6] </w:t>
+      </w:r>
+      <w:r>
+        <w:rPr>
+          <w:rFonts w:ascii="Times New Roman" w:eastAsia="Times New Roman" w:hAnsi="Times New Roman" w:cs="Times New Roman"/>
+          <w:sz w:val="20"/>
+          <w:szCs w:val="20"/>
+          <w:lang w:eastAsia="en-GB"/>
+        </w:rPr>
+        <w:t xml:space="preserve">Wikipedia. </w:t>
+      </w:r>
+      <w:r>
+        <w:rPr>
+          <w:rFonts w:ascii="Times New Roman" w:hAnsi="Times New Roman" w:cs="Times New Roman"/>
+          <w:color w:val="000000"/>
+          <w:sz w:val="20"/>
+          <w:szCs w:val="20"/>
+          <w:lang w:val="en"/>
+        </w:rPr>
+        <w:t>Curse of dimensionality</w:t>
+      </w:r>
+      <w:r>
+        <w:rPr>
+          <w:rFonts w:ascii="Times New Roman" w:hAnsi="Times New Roman" w:cs="Times New Roman"/>
+          <w:b/>
+          <w:bCs/>
+          <w:color w:val="000000"/>
+          <w:sz w:val="20"/>
+          <w:szCs w:val="20"/>
+          <w:lang w:val="en"/>
+        </w:rPr>
+        <w:t xml:space="preserve"> </w:t>
       </w:r>
       <w:hyperlink r:id="rId11" w:history="1">
         <w:r>
           <w:rPr>
             <w:rStyle w:val="Hyperlink"/>
+            <w:rFonts w:ascii="Times New Roman" w:hAnsi="Times New Roman" w:cs="Times New Roman"/>
             <w:sz w:val="20"/>
             <w:szCs w:val="20"/>
           </w:rPr>
-          <w:t>https://en.wikipedia.org/wiki/Curse_of_dimensionality</w:t>
+          <w:t>https://en.wikipedia.org/wiki/Curse_of_dimen</w:t>
+        </w:r>
+        <w:r>
+          <w:rPr>
+            <w:rStyle w:val="Hyperlink"/>
+            <w:rFonts w:ascii="Times New Roman" w:hAnsi="Times New Roman" w:cs="Times New Roman"/>
+            <w:sz w:val="20"/>
+            <w:szCs w:val="20"/>
+          </w:rPr>
+          <w:t>s</w:t>
+        </w:r>
+        <w:r>
+          <w:rPr>
+            <w:rStyle w:val="Hyperlink"/>
+            <w:rFonts w:ascii="Times New Roman" w:hAnsi="Times New Roman" w:cs="Times New Roman"/>
+            <w:sz w:val="20"/>
+            <w:szCs w:val="20"/>
+          </w:rPr>
+          <w:t>ionality</w:t>
         </w:r>
       </w:hyperlink>
+      <w:r>
+        <w:rPr>
+          <w:rFonts w:ascii="Times New Roman" w:hAnsi="Times New Roman" w:cs="Times New Roman"/>
+          <w:sz w:val="20"/>
+          <w:szCs w:val="20"/>
+        </w:rPr>
+        <w:t xml:space="preserve"> (accessed: 04/12/1987)</w:t>
+      </w:r>
     </w:p>
     <w:p>
       <w:pPr>
@@ -1319,7 +2188,13 @@
         <w:jc w:val="both"/>
       </w:pPr>
       <w:r>
-        <w:t>Fig 0:</w:t>
+        <w:t xml:space="preserve">Fig </w:t>
+      </w:r>
+      <w:r>
+        <w:t>1</w:t>
+      </w:r>
+      <w:r>
+        <w:t>:</w:t>
       </w:r>
       <w:r>
         <w:tab/>
@@ -1337,7 +2212,13 @@
         <w:t xml:space="preserve">       </w:t>
       </w:r>
       <w:r>
-        <w:t>Fig 1:</w:t>
+        <w:t xml:space="preserve">Fig </w:t>
+      </w:r>
+      <w:r>
+        <w:t>2</w:t>
+      </w:r>
+      <w:r>
+        <w:t>:</w:t>
       </w:r>
       <w:r>
         <w:tab/>
@@ -1350,7 +2231,13 @@
       </w:r>
       <w:r>
         <w:tab/>
-        <w:t>Fig 2:</w:t>
+        <w:t xml:space="preserve">Fig </w:t>
+      </w:r>
+      <w:r>
+        <w:t>3</w:t>
+      </w:r>
+      <w:r>
+        <w:t>:</w:t>
       </w:r>
       <w:r>
         <w:tab/>
@@ -1365,7 +2252,7 @@
           <w:noProof/>
         </w:rPr>
         <w:drawing>
-          <wp:inline distT="0" distB="0" distL="0" distR="0">
+          <wp:inline distT="0" distB="0" distL="0" distR="0" wp14:anchorId="0EC7E5A9" wp14:editId="25C236E6">
             <wp:extent cx="1779253" cy="1156063"/>
             <wp:effectExtent l="0" t="0" r="0" b="0"/>
             <wp:docPr id="5" name="Picture 5" descr="A picture containing screenshot&#10;&#10;Description automatically generated"/>
@@ -1417,7 +2304,7 @@
           <w:noProof/>
         </w:rPr>
         <w:drawing>
-          <wp:inline distT="0" distB="0" distL="0" distR="0" wp14:anchorId="431DD11D" wp14:editId="69EC15A2">
+          <wp:inline distT="0" distB="0" distL="0" distR="0" wp14:anchorId="26C0D95E" wp14:editId="4F5FAD62">
             <wp:extent cx="1603829" cy="1332412"/>
             <wp:effectExtent l="0" t="0" r="0" b="1270"/>
             <wp:docPr id="4" name="Picture 4" descr="A screenshot of a cell phone&#10;&#10;Description automatically generated"/>
@@ -1471,7 +2358,7 @@
           <w:lang w:eastAsia="en-GB"/>
         </w:rPr>
         <w:drawing>
-          <wp:inline distT="0" distB="0" distL="0" distR="0" wp14:anchorId="30A5A532" wp14:editId="5DBF2BB4">
+          <wp:inline distT="0" distB="0" distL="0" distR="0" wp14:anchorId="248B7852" wp14:editId="1593B4F6">
             <wp:extent cx="1585689" cy="1278384"/>
             <wp:effectExtent l="0" t="0" r="1905" b="4445"/>
             <wp:docPr id="3" name="Picture 3" descr="A close up of a piece of paper&#10;&#10;Description automatically generated"/>
@@ -1523,7 +2410,13 @@
         <w:jc w:val="both"/>
       </w:pPr>
       <w:r>
-        <w:t>Fig 3:</w:t>
+        <w:t xml:space="preserve">Fig </w:t>
+      </w:r>
+      <w:r>
+        <w:t>4</w:t>
+      </w:r>
+      <w:r>
+        <w:t>:</w:t>
       </w:r>
       <w:r>
         <w:tab/>
@@ -1536,7 +2429,13 @@
       </w:r>
       <w:r>
         <w:tab/>
-        <w:t xml:space="preserve">        Fig 4:</w:t>
+        <w:t xml:space="preserve">        Fig </w:t>
+      </w:r>
+      <w:r>
+        <w:t>5</w:t>
+      </w:r>
+      <w:r>
+        <w:t>:</w:t>
       </w:r>
       <w:r>
         <w:tab/>
@@ -1549,7 +2448,13 @@
       </w:r>
       <w:r>
         <w:tab/>
-        <w:t>Fig 5:</w:t>
+        <w:t xml:space="preserve">Fig </w:t>
+      </w:r>
+      <w:r>
+        <w:t>6</w:t>
+      </w:r>
+      <w:r>
+        <w:t>:</w:t>
       </w:r>
     </w:p>
     <w:p>
@@ -1563,7 +2468,7 @@
           <w:lang w:eastAsia="en-GB"/>
         </w:rPr>
         <w:drawing>
-          <wp:inline distT="0" distB="0" distL="0" distR="0" wp14:anchorId="2A9CDD7F" wp14:editId="5EEA1DDD">
+          <wp:inline distT="0" distB="0" distL="0" distR="0" wp14:anchorId="5E920CAB" wp14:editId="23FCEB04">
             <wp:extent cx="1744955" cy="1639388"/>
             <wp:effectExtent l="0" t="0" r="0" b="0"/>
             <wp:docPr id="6" name="Picture 6" descr="A picture containing electronics&#10;&#10;Description automatically generated"/>
@@ -1613,7 +2518,7 @@
           <w:noProof/>
         </w:rPr>
         <w:drawing>
-          <wp:inline distT="0" distB="0" distL="0" distR="0" wp14:anchorId="739758FD" wp14:editId="103DD6A7">
+          <wp:inline distT="0" distB="0" distL="0" distR="0" wp14:anchorId="38D0CBB3" wp14:editId="3D23644D">
             <wp:extent cx="1672046" cy="1571959"/>
             <wp:effectExtent l="0" t="0" r="4445" b="3175"/>
             <wp:docPr id="7" name="Picture 7"/>
@@ -1662,7 +2567,7 @@
           <w:noProof/>
         </w:rPr>
         <w:drawing>
-          <wp:inline distT="0" distB="0" distL="0" distR="0" wp14:anchorId="7FA6B071" wp14:editId="38CBE759">
+          <wp:inline distT="0" distB="0" distL="0" distR="0" wp14:anchorId="11CBA263" wp14:editId="4C215D39">
             <wp:extent cx="1685109" cy="1577929"/>
             <wp:effectExtent l="0" t="0" r="4445" b="0"/>
             <wp:docPr id="8" name="Picture 8"/>
@@ -1723,7 +2628,13 @@
         <w:jc w:val="both"/>
       </w:pPr>
       <w:r>
-        <w:t>Fig 6:</w:t>
+        <w:t xml:space="preserve">Fig </w:t>
+      </w:r>
+      <w:r>
+        <w:t>7</w:t>
+      </w:r>
+      <w:r>
+        <w:t>:</w:t>
       </w:r>
       <w:r>
         <w:tab/>
@@ -1739,7 +2650,13 @@
       </w:r>
       <w:r>
         <w:tab/>
-        <w:t>Fig 7:</w:t>
+        <w:t xml:space="preserve">Fig </w:t>
+      </w:r>
+      <w:r>
+        <w:t>8</w:t>
+      </w:r>
+      <w:r>
+        <w:t>:</w:t>
       </w:r>
     </w:p>
     <w:p>
@@ -1751,7 +2668,7 @@
           <w:noProof/>
         </w:rPr>
         <w:drawing>
-          <wp:inline distT="0" distB="0" distL="0" distR="0">
+          <wp:inline distT="0" distB="0" distL="0" distR="0" wp14:anchorId="37022275" wp14:editId="67F0B8AB">
             <wp:extent cx="1685848" cy="1567543"/>
             <wp:effectExtent l="0" t="0" r="3810" b="0"/>
             <wp:docPr id="9" name="Picture 9"/>
@@ -1805,7 +2722,7 @@
           <w:lang w:eastAsia="en-GB"/>
         </w:rPr>
         <w:drawing>
-          <wp:inline distT="0" distB="0" distL="0" distR="0" wp14:anchorId="6C09A551" wp14:editId="4917F78E">
+          <wp:inline distT="0" distB="0" distL="0" distR="0" wp14:anchorId="18E973FB" wp14:editId="4F132153">
             <wp:extent cx="1619794" cy="1499171"/>
             <wp:effectExtent l="0" t="0" r="0" b="0"/>
             <wp:docPr id="10" name="Picture 10"/>
@@ -1845,445 +2762,6 @@
             </a:graphic>
           </wp:inline>
         </w:drawing>
-      </w:r>
-    </w:p>
-    <w:p>
-      <w:pPr>
-        <w:jc w:val="both"/>
-        <w:rPr>
-          <w:rFonts w:ascii="Times New Roman" w:eastAsia="Times New Roman" w:hAnsi="Times New Roman" w:cs="Times New Roman"/>
-          <w:lang w:eastAsia="en-GB"/>
-        </w:rPr>
-      </w:pPr>
-    </w:p>
-    <w:p>
-      <w:pPr>
-        <w:jc w:val="both"/>
-        <w:rPr>
-          <w:rFonts w:ascii="Times New Roman" w:eastAsia="Times New Roman" w:hAnsi="Times New Roman" w:cs="Times New Roman"/>
-          <w:lang w:eastAsia="en-GB"/>
-        </w:rPr>
-      </w:pPr>
-    </w:p>
-    <w:p>
-      <w:pPr>
-        <w:jc w:val="both"/>
-        <w:rPr>
-          <w:rFonts w:ascii="Times New Roman" w:eastAsia="Times New Roman" w:hAnsi="Times New Roman" w:cs="Times New Roman"/>
-          <w:lang w:eastAsia="en-GB"/>
-        </w:rPr>
-      </w:pPr>
-    </w:p>
-    <w:p>
-      <w:pPr>
-        <w:jc w:val="both"/>
-        <w:rPr>
-          <w:rFonts w:ascii="Times New Roman" w:eastAsia="Times New Roman" w:hAnsi="Times New Roman" w:cs="Times New Roman"/>
-          <w:lang w:eastAsia="en-GB"/>
-        </w:rPr>
-      </w:pPr>
-    </w:p>
-    <w:p>
-      <w:pPr>
-        <w:jc w:val="both"/>
-        <w:rPr>
-          <w:rFonts w:ascii="Times New Roman" w:eastAsia="Times New Roman" w:hAnsi="Times New Roman" w:cs="Times New Roman"/>
-          <w:lang w:eastAsia="en-GB"/>
-        </w:rPr>
-      </w:pPr>
-    </w:p>
-    <w:p>
-      <w:pPr>
-        <w:jc w:val="both"/>
-        <w:rPr>
-          <w:rFonts w:ascii="Times New Roman" w:eastAsia="Times New Roman" w:hAnsi="Times New Roman" w:cs="Times New Roman"/>
-          <w:lang w:eastAsia="en-GB"/>
-        </w:rPr>
-      </w:pPr>
-    </w:p>
-    <w:p>
-      <w:pPr>
-        <w:jc w:val="both"/>
-        <w:rPr>
-          <w:rFonts w:ascii="Times New Roman" w:eastAsia="Times New Roman" w:hAnsi="Times New Roman" w:cs="Times New Roman"/>
-          <w:lang w:eastAsia="en-GB"/>
-        </w:rPr>
-      </w:pPr>
-    </w:p>
-    <w:p>
-      <w:pPr>
-        <w:jc w:val="both"/>
-        <w:rPr>
-          <w:rFonts w:ascii="Times New Roman" w:eastAsia="Times New Roman" w:hAnsi="Times New Roman" w:cs="Times New Roman"/>
-          <w:lang w:eastAsia="en-GB"/>
-        </w:rPr>
-      </w:pPr>
-    </w:p>
-    <w:p>
-      <w:pPr>
-        <w:jc w:val="both"/>
-        <w:rPr>
-          <w:rFonts w:ascii="Times New Roman" w:eastAsia="Times New Roman" w:hAnsi="Times New Roman" w:cs="Times New Roman"/>
-          <w:lang w:eastAsia="en-GB"/>
-        </w:rPr>
-      </w:pPr>
-    </w:p>
-    <w:p>
-      <w:pPr>
-        <w:jc w:val="both"/>
-        <w:rPr>
-          <w:rFonts w:ascii="Times New Roman" w:eastAsia="Times New Roman" w:hAnsi="Times New Roman" w:cs="Times New Roman"/>
-          <w:lang w:eastAsia="en-GB"/>
-        </w:rPr>
-      </w:pPr>
-    </w:p>
-    <w:p>
-      <w:pPr>
-        <w:jc w:val="both"/>
-        <w:rPr>
-          <w:rFonts w:ascii="Times New Roman" w:eastAsia="Times New Roman" w:hAnsi="Times New Roman" w:cs="Times New Roman"/>
-          <w:lang w:eastAsia="en-GB"/>
-        </w:rPr>
-      </w:pPr>
-      <w:r>
-        <w:rPr>
-          <w:rFonts w:ascii="Times New Roman" w:eastAsia="Times New Roman" w:hAnsi="Times New Roman" w:cs="Times New Roman"/>
-          <w:lang w:eastAsia="en-GB"/>
-        </w:rPr>
-        <w:lastRenderedPageBreak/>
-        <w:t>Submission</w:t>
-      </w:r>
-    </w:p>
-    <w:p>
-      <w:pPr>
-        <w:jc w:val="both"/>
-        <w:rPr>
-          <w:rFonts w:ascii="Times New Roman" w:eastAsia="Times New Roman" w:hAnsi="Times New Roman" w:cs="Times New Roman"/>
-          <w:lang w:eastAsia="en-GB"/>
-        </w:rPr>
-      </w:pPr>
-    </w:p>
-    <w:p>
-      <w:pPr>
-        <w:jc w:val="both"/>
-        <w:rPr>
-          <w:rFonts w:ascii="Times New Roman" w:eastAsia="Times New Roman" w:hAnsi="Times New Roman" w:cs="Times New Roman"/>
-          <w:lang w:eastAsia="en-GB"/>
-        </w:rPr>
-      </w:pPr>
-      <w:r>
-        <w:rPr>
-          <w:rFonts w:ascii="Times New Roman" w:eastAsia="Times New Roman" w:hAnsi="Times New Roman" w:cs="Times New Roman"/>
-          <w:lang w:eastAsia="en-GB"/>
-        </w:rPr>
-        <w:t>Submit your work electronically to Blackboard. Your report should be in PDF format only. Compress your Python source code and report into a Single Zip file. The deadline for this coursework is 11AM Monday 9th December.</w:t>
-      </w:r>
-    </w:p>
-    <w:p>
-      <w:pPr>
-        <w:jc w:val="both"/>
-      </w:pPr>
-    </w:p>
-    <w:p>
-      <w:pPr>
-        <w:jc w:val="both"/>
-      </w:pPr>
-    </w:p>
-    <w:p>
-      <w:pPr>
-        <w:jc w:val="both"/>
-      </w:pPr>
-      <w:r>
-        <w:t xml:space="preserve">Notes: </w:t>
-      </w:r>
-    </w:p>
-    <w:p>
-      <w:pPr>
-        <w:jc w:val="both"/>
-      </w:pPr>
-    </w:p>
-    <w:p>
-      <w:pPr>
-        <w:jc w:val="both"/>
-        <w:rPr>
-          <w:rFonts w:ascii="Times New Roman" w:eastAsia="Times New Roman" w:hAnsi="Times New Roman" w:cs="Times New Roman"/>
-          <w:sz w:val="22"/>
-          <w:szCs w:val="22"/>
-          <w:lang w:eastAsia="en-GB"/>
-        </w:rPr>
-      </w:pPr>
-      <w:r>
-        <w:rPr>
-          <w:rFonts w:ascii="Times New Roman" w:eastAsia="Times New Roman" w:hAnsi="Times New Roman" w:cs="Times New Roman"/>
-          <w:sz w:val="22"/>
-          <w:szCs w:val="22"/>
-          <w:lang w:eastAsia="en-GB"/>
-        </w:rPr>
-        <w:t xml:space="preserve">With the provided dataset being so big, with many features, it is potentially going to take a long time to process and train the Neural Networks. With using a dimensionality reduction techniques </w:t>
-      </w:r>
-      <w:proofErr w:type="spellStart"/>
-      <w:r>
-        <w:rPr>
-          <w:rFonts w:ascii="Times New Roman" w:eastAsia="Times New Roman" w:hAnsi="Times New Roman" w:cs="Times New Roman"/>
-          <w:sz w:val="22"/>
-          <w:szCs w:val="22"/>
-          <w:lang w:eastAsia="en-GB"/>
-        </w:rPr>
-        <w:t>along side</w:t>
-      </w:r>
-      <w:proofErr w:type="spellEnd"/>
-      <w:r>
-        <w:rPr>
-          <w:rFonts w:ascii="Times New Roman" w:eastAsia="Times New Roman" w:hAnsi="Times New Roman" w:cs="Times New Roman"/>
-          <w:sz w:val="22"/>
-          <w:szCs w:val="22"/>
-          <w:lang w:eastAsia="en-GB"/>
-        </w:rPr>
-        <w:t xml:space="preserve"> a NN, it will be compared to see if the reduction in potential accuracy is a valid </w:t>
-      </w:r>
-      <w:proofErr w:type="spellStart"/>
-      <w:r>
-        <w:rPr>
-          <w:rFonts w:ascii="Times New Roman" w:eastAsia="Times New Roman" w:hAnsi="Times New Roman" w:cs="Times New Roman"/>
-          <w:sz w:val="22"/>
-          <w:szCs w:val="22"/>
-          <w:lang w:eastAsia="en-GB"/>
-        </w:rPr>
-        <w:t>trade off</w:t>
-      </w:r>
-      <w:proofErr w:type="spellEnd"/>
-      <w:r>
-        <w:rPr>
-          <w:rFonts w:ascii="Times New Roman" w:eastAsia="Times New Roman" w:hAnsi="Times New Roman" w:cs="Times New Roman"/>
-          <w:sz w:val="22"/>
-          <w:szCs w:val="22"/>
-          <w:lang w:eastAsia="en-GB"/>
-        </w:rPr>
-        <w:t xml:space="preserve"> for processing time. </w:t>
-      </w:r>
-    </w:p>
-    <w:p>
-      <w:pPr>
-        <w:jc w:val="both"/>
-        <w:rPr>
-          <w:rFonts w:ascii="Times New Roman" w:eastAsia="Times New Roman" w:hAnsi="Times New Roman" w:cs="Times New Roman"/>
-          <w:sz w:val="22"/>
-          <w:szCs w:val="22"/>
-          <w:lang w:eastAsia="en-GB"/>
-        </w:rPr>
-      </w:pPr>
-    </w:p>
-    <w:p>
-      <w:pPr>
-        <w:jc w:val="both"/>
-        <w:rPr>
-          <w:rFonts w:ascii="Times New Roman" w:eastAsia="Times New Roman" w:hAnsi="Times New Roman" w:cs="Times New Roman"/>
-          <w:sz w:val="22"/>
-          <w:szCs w:val="22"/>
-          <w:lang w:eastAsia="en-GB"/>
-        </w:rPr>
-      </w:pPr>
-    </w:p>
-    <w:p>
-      <w:pPr>
-        <w:jc w:val="both"/>
-        <w:rPr>
-          <w:rFonts w:ascii="Times New Roman" w:eastAsia="Times New Roman" w:hAnsi="Times New Roman" w:cs="Times New Roman"/>
-          <w:sz w:val="22"/>
-          <w:szCs w:val="22"/>
-          <w:lang w:eastAsia="en-GB"/>
-        </w:rPr>
-      </w:pPr>
-      <w:r>
-        <w:rPr>
-          <w:rFonts w:ascii="Times New Roman" w:eastAsia="Times New Roman" w:hAnsi="Times New Roman" w:cs="Times New Roman"/>
-          <w:sz w:val="22"/>
-          <w:szCs w:val="22"/>
-          <w:lang w:eastAsia="en-GB"/>
-        </w:rPr>
-        <w:t xml:space="preserve">The aim of the project is to see what method creates the best prediction accuracy form the provided dataset. This will be using LDA, PCA, SVM and a Neural Network to see what provides the best results. The accuracy, as a percentage, and how long the algorithms take to run will be used as factors/benchmarks for comparison. </w:t>
-      </w:r>
-    </w:p>
-    <w:p>
-      <w:pPr>
-        <w:jc w:val="both"/>
-        <w:rPr>
-          <w:rFonts w:ascii="Times New Roman" w:eastAsia="Times New Roman" w:hAnsi="Times New Roman" w:cs="Times New Roman"/>
-          <w:sz w:val="22"/>
-          <w:szCs w:val="22"/>
-          <w:lang w:eastAsia="en-GB"/>
-        </w:rPr>
-      </w:pPr>
-    </w:p>
-    <w:p>
-      <w:pPr>
-        <w:jc w:val="both"/>
-        <w:rPr>
-          <w:rFonts w:ascii="Times New Roman" w:eastAsia="Times New Roman" w:hAnsi="Times New Roman" w:cs="Times New Roman"/>
-          <w:sz w:val="22"/>
-          <w:szCs w:val="22"/>
-          <w:lang w:eastAsia="en-GB"/>
-        </w:rPr>
-      </w:pPr>
-      <w:r>
-        <w:rPr>
-          <w:rFonts w:ascii="Times New Roman" w:eastAsia="Times New Roman" w:hAnsi="Times New Roman" w:cs="Times New Roman"/>
-          <w:sz w:val="22"/>
-          <w:szCs w:val="22"/>
-          <w:lang w:eastAsia="en-GB"/>
-        </w:rPr>
-        <w:t xml:space="preserve">The first task will be using the provided function to extract the features from the dataset and then add them to a </w:t>
-      </w:r>
-      <w:proofErr w:type="spellStart"/>
-      <w:r>
-        <w:rPr>
-          <w:rFonts w:ascii="Times New Roman" w:eastAsia="Times New Roman" w:hAnsi="Times New Roman" w:cs="Times New Roman"/>
-          <w:sz w:val="22"/>
-          <w:szCs w:val="22"/>
-          <w:lang w:eastAsia="en-GB"/>
-        </w:rPr>
-        <w:t>numpy</w:t>
-      </w:r>
-      <w:proofErr w:type="spellEnd"/>
-      <w:r>
-        <w:rPr>
-          <w:rFonts w:ascii="Times New Roman" w:eastAsia="Times New Roman" w:hAnsi="Times New Roman" w:cs="Times New Roman"/>
-          <w:sz w:val="22"/>
-          <w:szCs w:val="22"/>
-          <w:lang w:eastAsia="en-GB"/>
-        </w:rPr>
-        <w:t xml:space="preserve"> array. The same will be done to the training data set provided. Training and testing data labels will be used for classifying the data and testing the accuracy.</w:t>
-      </w:r>
-    </w:p>
-    <w:p>
-      <w:pPr>
-        <w:jc w:val="both"/>
-        <w:rPr>
-          <w:rFonts w:ascii="Times New Roman" w:eastAsia="Times New Roman" w:hAnsi="Times New Roman" w:cs="Times New Roman"/>
-          <w:sz w:val="22"/>
-          <w:szCs w:val="22"/>
-          <w:lang w:eastAsia="en-GB"/>
-        </w:rPr>
-      </w:pPr>
-    </w:p>
-    <w:p>
-      <w:pPr>
-        <w:jc w:val="both"/>
-      </w:pPr>
-    </w:p>
-    <w:p>
-      <w:pPr>
-        <w:jc w:val="both"/>
-        <w:rPr>
-          <w:rFonts w:ascii="Times New Roman" w:eastAsia="Times New Roman" w:hAnsi="Times New Roman" w:cs="Times New Roman"/>
-          <w:b/>
-          <w:bCs/>
-          <w:sz w:val="22"/>
-          <w:szCs w:val="22"/>
-          <w:lang w:eastAsia="en-GB"/>
-        </w:rPr>
-      </w:pPr>
-      <w:r>
-        <w:rPr>
-          <w:rFonts w:ascii="Times New Roman" w:eastAsia="Times New Roman" w:hAnsi="Times New Roman" w:cs="Times New Roman"/>
-          <w:b/>
-          <w:bCs/>
-          <w:sz w:val="22"/>
-          <w:szCs w:val="22"/>
-          <w:lang w:eastAsia="en-GB"/>
-        </w:rPr>
-        <w:t>Supervised learning Techniques</w:t>
-      </w:r>
-    </w:p>
-    <w:p>
-      <w:pPr>
-        <w:jc w:val="both"/>
-        <w:rPr>
-          <w:rFonts w:ascii="Times New Roman" w:eastAsia="Times New Roman" w:hAnsi="Times New Roman" w:cs="Times New Roman"/>
-          <w:sz w:val="22"/>
-          <w:szCs w:val="22"/>
-          <w:lang w:eastAsia="en-GB"/>
-        </w:rPr>
-      </w:pPr>
-      <w:r>
-        <w:rPr>
-          <w:rFonts w:ascii="Times New Roman" w:eastAsia="Times New Roman" w:hAnsi="Times New Roman" w:cs="Times New Roman"/>
-          <w:sz w:val="22"/>
-          <w:szCs w:val="22"/>
-          <w:lang w:eastAsia="en-GB"/>
-        </w:rPr>
-        <w:t>As we were provided with labels for the data, we will use supervised learning to do the predicting. The data will also be fed through a NN without any reduction to see a comparison, along with the running time of the task processing. As well as SVM, to have a comparison of non-dimensionality techniques. In order to see where the training might get stuck, a confusion matrix will be generated.</w:t>
-      </w:r>
-    </w:p>
-    <w:p>
-      <w:pPr>
-        <w:jc w:val="both"/>
-      </w:pPr>
-    </w:p>
-    <w:p>
-      <w:pPr>
-        <w:jc w:val="both"/>
-        <w:rPr>
-          <w:rFonts w:ascii="Times New Roman" w:eastAsia="Times New Roman" w:hAnsi="Times New Roman" w:cs="Times New Roman"/>
-          <w:lang w:eastAsia="en-GB"/>
-        </w:rPr>
-      </w:pPr>
-      <w:r>
-        <w:rPr>
-          <w:rFonts w:ascii="Times New Roman" w:eastAsia="Times New Roman" w:hAnsi="Times New Roman" w:cs="Times New Roman"/>
-          <w:lang w:eastAsia="en-GB"/>
-        </w:rPr>
-        <w:t xml:space="preserve">Present your experimental results in this section. Explain the evaluation metric(s) you use and present the quantitative results (including the confusion matrix). </w:t>
-      </w:r>
-    </w:p>
-    <w:p>
-      <w:pPr>
-        <w:jc w:val="both"/>
-        <w:rPr>
-          <w:rFonts w:ascii="Times New Roman" w:eastAsia="Times New Roman" w:hAnsi="Times New Roman" w:cs="Times New Roman"/>
-          <w:lang w:eastAsia="en-GB"/>
-        </w:rPr>
-      </w:pPr>
-    </w:p>
-    <w:p>
-      <w:pPr>
-        <w:jc w:val="both"/>
-        <w:rPr>
-          <w:rFonts w:ascii="Times New Roman" w:eastAsia="Times New Roman" w:hAnsi="Times New Roman" w:cs="Times New Roman"/>
-          <w:lang w:eastAsia="en-GB"/>
-        </w:rPr>
-      </w:pPr>
-      <w:r>
-        <w:rPr>
-          <w:rFonts w:ascii="Times New Roman" w:eastAsia="Times New Roman" w:hAnsi="Times New Roman" w:cs="Times New Roman"/>
-          <w:lang w:eastAsia="en-GB"/>
-        </w:rPr>
-        <w:t>PCA into SVM or NN does not produce good results. Along with using it into a LDA (PCA-&gt; LDA-&gt; ???)</w:t>
-      </w:r>
-    </w:p>
-    <w:p>
-      <w:pPr>
-        <w:jc w:val="both"/>
-        <w:rPr>
-          <w:rFonts w:ascii="Times New Roman" w:eastAsia="Times New Roman" w:hAnsi="Times New Roman" w:cs="Times New Roman"/>
-          <w:lang w:eastAsia="en-GB"/>
-        </w:rPr>
-      </w:pPr>
-    </w:p>
-    <w:p>
-      <w:pPr>
-        <w:jc w:val="both"/>
-        <w:rPr>
-          <w:rFonts w:ascii="Times New Roman" w:eastAsia="Times New Roman" w:hAnsi="Times New Roman" w:cs="Times New Roman"/>
-          <w:lang w:eastAsia="en-GB"/>
-        </w:rPr>
-      </w:pPr>
-      <w:r>
-        <w:rPr>
-          <w:rFonts w:ascii="Times New Roman" w:eastAsia="Times New Roman" w:hAnsi="Times New Roman" w:cs="Times New Roman"/>
-          <w:lang w:eastAsia="en-GB"/>
-        </w:rPr>
-        <w:t>All methods tend to confuse the animals up.</w:t>
       </w:r>
     </w:p>
     <w:p>
@@ -2490,15 +2968,7 @@
     </w:r>
     <w:r>
       <w:tab/>
-      <w:t xml:space="preserve">Andrew </w:t>
-    </w:r>
-    <w:proofErr w:type="spellStart"/>
-    <w:r>
-      <w:t>Gray</w:t>
-    </w:r>
-    <w:proofErr w:type="spellEnd"/>
-    <w:r>
-      <w:t>: 445348</w:t>
+      <w:t>Andrew Gray: 445348</w:t>
     </w:r>
   </w:p>
 </w:hdr>
@@ -2899,10 +3369,30 @@
     <w:name w:val="Normal"/>
     <w:qFormat/>
   </w:style>
+  <w:style w:type="paragraph" w:styleId="Heading1">
+    <w:name w:val="heading 1"/>
+    <w:basedOn w:val="Normal"/>
+    <w:link w:val="Heading1Char"/>
+    <w:uiPriority w:val="9"/>
+    <w:qFormat/>
+    <w:rsid w:val="00487DF7"/>
+    <w:pPr>
+      <w:spacing w:before="100" w:beforeAutospacing="1" w:after="100" w:afterAutospacing="1"/>
+      <w:outlineLvl w:val="0"/>
+    </w:pPr>
+    <w:rPr>
+      <w:rFonts w:ascii="Times New Roman" w:eastAsia="Times New Roman" w:hAnsi="Times New Roman" w:cs="Times New Roman"/>
+      <w:b/>
+      <w:bCs/>
+      <w:kern w:val="36"/>
+      <w:sz w:val="48"/>
+      <w:szCs w:val="48"/>
+      <w:lang w:eastAsia="en-GB"/>
+    </w:rPr>
+  </w:style>
   <w:style w:type="character" w:default="1" w:styleId="DefaultParagraphFont">
     <w:name w:val="Default Paragraph Font"/>
     <w:uiPriority w:val="1"/>
-    <w:semiHidden/>
     <w:unhideWhenUsed/>
   </w:style>
   <w:style w:type="table" w:default="1" w:styleId="TableNormal">
@@ -2980,13 +3470,57 @@
     <w:name w:val="Hyperlink"/>
     <w:basedOn w:val="DefaultParagraphFont"/>
     <w:uiPriority w:val="99"/>
-    <w:semiHidden/>
     <w:unhideWhenUsed/>
     <w:rsid w:val="004C1707"/>
     <w:rPr>
       <w:color w:val="0000FF"/>
       <w:u w:val="single"/>
     </w:rPr>
+  </w:style>
+  <w:style w:type="character" w:customStyle="1" w:styleId="Heading1Char">
+    <w:name w:val="Heading 1 Char"/>
+    <w:basedOn w:val="DefaultParagraphFont"/>
+    <w:link w:val="Heading1"/>
+    <w:uiPriority w:val="9"/>
+    <w:rsid w:val="00487DF7"/>
+    <w:rPr>
+      <w:rFonts w:ascii="Times New Roman" w:eastAsia="Times New Roman" w:hAnsi="Times New Roman" w:cs="Times New Roman"/>
+      <w:b/>
+      <w:bCs/>
+      <w:kern w:val="36"/>
+      <w:sz w:val="48"/>
+      <w:szCs w:val="48"/>
+      <w:lang w:eastAsia="en-GB"/>
+    </w:rPr>
+  </w:style>
+  <w:style w:type="character" w:styleId="UnresolvedMention">
+    <w:name w:val="Unresolved Mention"/>
+    <w:basedOn w:val="DefaultParagraphFont"/>
+    <w:uiPriority w:val="99"/>
+    <w:semiHidden/>
+    <w:unhideWhenUsed/>
+    <w:rsid w:val="00487DF7"/>
+    <w:rPr>
+      <w:color w:val="605E5C"/>
+      <w:shd w:val="clear" w:color="auto" w:fill="E1DFDD"/>
+    </w:rPr>
+  </w:style>
+  <w:style w:type="character" w:styleId="FollowedHyperlink">
+    <w:name w:val="FollowedHyperlink"/>
+    <w:basedOn w:val="DefaultParagraphFont"/>
+    <w:uiPriority w:val="99"/>
+    <w:semiHidden/>
+    <w:unhideWhenUsed/>
+    <w:rsid w:val="00BB6FB9"/>
+    <w:rPr>
+      <w:color w:val="954F72" w:themeColor="followedHyperlink"/>
+      <w:u w:val="single"/>
+    </w:rPr>
+  </w:style>
+  <w:style w:type="character" w:customStyle="1" w:styleId="uiqtextrenderedqtext">
+    <w:name w:val="ui_qtext_rendered_qtext"/>
+    <w:basedOn w:val="DefaultParagraphFont"/>
+    <w:rsid w:val="00BB6FB9"/>
   </w:style>
 </w:styles>
 </file>

</xml_diff>